<commit_message>
Modified outline for literature review
</commit_message>
<xml_diff>
--- a/LiteratureReview/POLS6330_2020_Spring_Townes_LitReview_Outline_v00.docx
+++ b/LiteratureReview/POLS6330_2020_Spring_Townes_LitReview_Outline_v00.docx
@@ -36,26 +36,30 @@
     </w:p>
     <w:p>
       <w:pPr>
+        <w:pBdr>
+          <w:bottom w:val="single" w:sz="4" w:space="1" w:color="auto"/>
+        </w:pBdr>
         <w:spacing w:after="120"/>
       </w:pPr>
       <w:r>
-        <w:t>Re: Literature Review Outline</w:t>
-      </w:r>
-    </w:p>
-    <w:p>
-      <w:pPr>
-        <w:pBdr>
-          <w:top w:val="single" w:sz="4" w:space="1" w:color="auto"/>
-        </w:pBdr>
-        <w:spacing w:line="276" w:lineRule="auto"/>
-      </w:pPr>
+        <w:t xml:space="preserve">Re: </w:t>
+      </w:r>
+      <w:r>
+        <w:t xml:space="preserve">Outline for </w:t>
+      </w:r>
+      <w:r>
+        <w:t xml:space="preserve">Literature Review </w:t>
+      </w:r>
+      <w:r>
+        <w:t>on the Role of Development Stage in University Technology Transfer</w:t>
+      </w:r>
     </w:p>
     <w:p>
       <w:pPr>
         <w:pStyle w:val="ListParagraph"/>
         <w:numPr>
           <w:ilvl w:val="0"/>
-          <w:numId w:val="1"/>
+          <w:numId w:val="3"/>
         </w:numPr>
         <w:spacing w:line="276" w:lineRule="auto"/>
       </w:pPr>
@@ -68,7 +72,7 @@
         <w:pStyle w:val="ListParagraph"/>
         <w:numPr>
           <w:ilvl w:val="1"/>
-          <w:numId w:val="1"/>
+          <w:numId w:val="3"/>
         </w:numPr>
         <w:spacing w:line="276" w:lineRule="auto"/>
       </w:pPr>
@@ -81,7 +85,7 @@
         <w:pStyle w:val="ListParagraph"/>
         <w:numPr>
           <w:ilvl w:val="1"/>
-          <w:numId w:val="1"/>
+          <w:numId w:val="3"/>
         </w:numPr>
         <w:spacing w:line="276" w:lineRule="auto"/>
       </w:pPr>
@@ -100,20 +104,7 @@
         <w:pStyle w:val="ListParagraph"/>
         <w:numPr>
           <w:ilvl w:val="1"/>
-          <w:numId w:val="1"/>
-        </w:numPr>
-        <w:spacing w:line="276" w:lineRule="auto"/>
-      </w:pPr>
-      <w:r>
-        <w:t>Gaps in the literature about university technology transfer</w:t>
-      </w:r>
-    </w:p>
-    <w:p>
-      <w:pPr>
-        <w:pStyle w:val="ListParagraph"/>
-        <w:numPr>
-          <w:ilvl w:val="1"/>
-          <w:numId w:val="1"/>
+          <w:numId w:val="3"/>
         </w:numPr>
         <w:spacing w:line="276" w:lineRule="auto"/>
       </w:pPr>
@@ -126,20 +117,7 @@
         <w:pStyle w:val="ListParagraph"/>
         <w:numPr>
           <w:ilvl w:val="1"/>
-          <w:numId w:val="1"/>
-        </w:numPr>
-        <w:spacing w:line="276" w:lineRule="auto"/>
-      </w:pPr>
-      <w:r>
-        <w:t>Conceptual approach for understanding the role of development stage in university technology transfer</w:t>
-      </w:r>
-    </w:p>
-    <w:p>
-      <w:pPr>
-        <w:pStyle w:val="ListParagraph"/>
-        <w:numPr>
-          <w:ilvl w:val="1"/>
-          <w:numId w:val="1"/>
+          <w:numId w:val="3"/>
         </w:numPr>
         <w:spacing w:line="276" w:lineRule="auto"/>
       </w:pPr>
@@ -152,448 +130,621 @@
         <w:pStyle w:val="ListParagraph"/>
         <w:numPr>
           <w:ilvl w:val="1"/>
-          <w:numId w:val="1"/>
-        </w:numPr>
-        <w:spacing w:line="276" w:lineRule="auto"/>
-      </w:pPr>
-      <w:r>
-        <w:t>The disciplines from which the theoretical and conceptual framework will be drawn</w:t>
-      </w:r>
-    </w:p>
-    <w:p>
-      <w:pPr>
-        <w:pStyle w:val="ListParagraph"/>
-        <w:numPr>
-          <w:ilvl w:val="2"/>
-          <w:numId w:val="1"/>
-        </w:numPr>
-        <w:spacing w:line="276" w:lineRule="auto"/>
-      </w:pPr>
-      <w:r>
-        <w:t>Organization theory and behavior</w:t>
-      </w:r>
-    </w:p>
-    <w:p>
-      <w:pPr>
-        <w:pStyle w:val="ListParagraph"/>
-        <w:numPr>
-          <w:ilvl w:val="2"/>
-          <w:numId w:val="1"/>
-        </w:numPr>
-        <w:spacing w:line="276" w:lineRule="auto"/>
-      </w:pPr>
-      <w:r>
-        <w:t>Decision theory</w:t>
-      </w:r>
-    </w:p>
-    <w:p>
-      <w:pPr>
-        <w:pStyle w:val="ListParagraph"/>
-        <w:numPr>
-          <w:ilvl w:val="1"/>
-          <w:numId w:val="1"/>
-        </w:numPr>
-        <w:spacing w:line="276" w:lineRule="auto"/>
-      </w:pPr>
-      <w:r>
-        <w:t>Organization of the literature review</w:t>
-      </w:r>
-    </w:p>
-    <w:p>
-      <w:pPr>
-        <w:pStyle w:val="ListParagraph"/>
-        <w:numPr>
-          <w:ilvl w:val="0"/>
-          <w:numId w:val="1"/>
-        </w:numPr>
-        <w:spacing w:line="276" w:lineRule="auto"/>
-      </w:pPr>
-      <w:r>
-        <w:t>Defining technology</w:t>
-      </w:r>
-    </w:p>
-    <w:p>
-      <w:pPr>
-        <w:pStyle w:val="ListParagraph"/>
-        <w:numPr>
-          <w:ilvl w:val="0"/>
-          <w:numId w:val="1"/>
-        </w:numPr>
-        <w:spacing w:line="276" w:lineRule="auto"/>
-      </w:pPr>
-      <w:r>
-        <w:t>Defining</w:t>
-      </w:r>
-      <w:r>
-        <w:t xml:space="preserve"> </w:t>
-      </w:r>
-      <w:r>
-        <w:t>technology transfer</w:t>
-      </w:r>
-    </w:p>
-    <w:p>
-      <w:pPr>
-        <w:pStyle w:val="ListParagraph"/>
-        <w:numPr>
-          <w:ilvl w:val="1"/>
-          <w:numId w:val="1"/>
-        </w:numPr>
-        <w:spacing w:line="276" w:lineRule="auto"/>
-      </w:pPr>
-      <w:r>
-        <w:t>Defining university technology transfer</w:t>
-      </w:r>
-    </w:p>
-    <w:p>
-      <w:pPr>
-        <w:pStyle w:val="ListParagraph"/>
-        <w:numPr>
-          <w:ilvl w:val="0"/>
-          <w:numId w:val="1"/>
-        </w:numPr>
-        <w:spacing w:line="276" w:lineRule="auto"/>
-      </w:pPr>
-      <w:r>
-        <w:t>The role of the federal government in university technology transfer</w:t>
-      </w:r>
-      <w:r>
-        <w:t xml:space="preserve"> </w:t>
-      </w:r>
-    </w:p>
-    <w:p>
-      <w:pPr>
-        <w:pStyle w:val="ListParagraph"/>
-        <w:numPr>
-          <w:ilvl w:val="1"/>
-          <w:numId w:val="1"/>
-        </w:numPr>
-        <w:spacing w:line="276" w:lineRule="auto"/>
-      </w:pPr>
-      <w:r>
-        <w:t>The market for university-developed technology</w:t>
-      </w:r>
-    </w:p>
-    <w:p>
-      <w:pPr>
-        <w:pStyle w:val="ListParagraph"/>
-        <w:numPr>
-          <w:ilvl w:val="1"/>
-          <w:numId w:val="1"/>
-        </w:numPr>
-        <w:spacing w:line="276" w:lineRule="auto"/>
-      </w:pPr>
-      <w:r>
-        <w:t>Market failure in university technology transfer</w:t>
-      </w:r>
-    </w:p>
-    <w:p>
-      <w:pPr>
-        <w:pStyle w:val="ListParagraph"/>
-        <w:numPr>
-          <w:ilvl w:val="1"/>
-          <w:numId w:val="1"/>
-        </w:numPr>
-        <w:spacing w:line="276" w:lineRule="auto"/>
-      </w:pPr>
-      <w:r>
-        <w:t>Technology transfer related federal government expenditures</w:t>
-      </w:r>
-    </w:p>
-    <w:p>
-      <w:pPr>
-        <w:pStyle w:val="ListParagraph"/>
-        <w:numPr>
-          <w:ilvl w:val="0"/>
-          <w:numId w:val="1"/>
-        </w:numPr>
-        <w:spacing w:line="276" w:lineRule="auto"/>
-      </w:pPr>
-      <w:r>
-        <w:t xml:space="preserve">Approaches </w:t>
-      </w:r>
-      <w:r>
-        <w:t>used to study</w:t>
-      </w:r>
-      <w:r>
-        <w:t xml:space="preserve"> university technology transfer</w:t>
-      </w:r>
-    </w:p>
-    <w:p>
-      <w:pPr>
-        <w:pStyle w:val="ListParagraph"/>
-        <w:numPr>
-          <w:ilvl w:val="0"/>
-          <w:numId w:val="1"/>
-        </w:numPr>
-        <w:spacing w:line="276" w:lineRule="auto"/>
-      </w:pPr>
-      <w:r>
-        <w:t xml:space="preserve">Explanatory factors of </w:t>
-      </w:r>
-      <w:r>
-        <w:t xml:space="preserve">successful </w:t>
-      </w:r>
-      <w:r>
-        <w:t xml:space="preserve">university technology transfer </w:t>
-      </w:r>
-      <w:r>
-        <w:t>identified</w:t>
-      </w:r>
-      <w:r>
-        <w:t xml:space="preserve"> in the literature</w:t>
-      </w:r>
-    </w:p>
-    <w:p>
-      <w:pPr>
-        <w:pStyle w:val="ListParagraph"/>
-        <w:numPr>
-          <w:ilvl w:val="1"/>
-          <w:numId w:val="1"/>
-        </w:numPr>
-        <w:spacing w:line="276" w:lineRule="auto"/>
-      </w:pPr>
-      <w:r>
-        <w:t>Factors exogenous to the process.</w:t>
-      </w:r>
-    </w:p>
-    <w:p>
-      <w:pPr>
-        <w:pStyle w:val="ListParagraph"/>
-        <w:numPr>
-          <w:ilvl w:val="1"/>
-          <w:numId w:val="1"/>
-        </w:numPr>
-        <w:spacing w:line="276" w:lineRule="auto"/>
-      </w:pPr>
-      <w:r>
-        <w:t>Factors endogenous to the process.</w:t>
-      </w:r>
-    </w:p>
-    <w:p>
-      <w:pPr>
-        <w:pStyle w:val="ListParagraph"/>
-        <w:numPr>
-          <w:ilvl w:val="1"/>
-          <w:numId w:val="1"/>
-        </w:numPr>
-        <w:spacing w:line="276" w:lineRule="auto"/>
-      </w:pPr>
-      <w:r>
-        <w:t>Gaps in the literature about explanatory factors</w:t>
-      </w:r>
-      <w:r>
-        <w:t>.</w:t>
-      </w:r>
-    </w:p>
-    <w:p>
-      <w:pPr>
-        <w:pStyle w:val="ListParagraph"/>
-        <w:numPr>
-          <w:ilvl w:val="0"/>
-          <w:numId w:val="1"/>
-        </w:numPr>
-        <w:spacing w:line="276" w:lineRule="auto"/>
-      </w:pPr>
-      <w:r>
-        <w:t>How organizations make decisions</w:t>
-      </w:r>
-    </w:p>
-    <w:p>
-      <w:pPr>
-        <w:pStyle w:val="ListParagraph"/>
-        <w:numPr>
-          <w:ilvl w:val="0"/>
-          <w:numId w:val="1"/>
-        </w:numPr>
-        <w:spacing w:line="276" w:lineRule="auto"/>
-      </w:pPr>
-      <w:r>
-        <w:t>Literature about t</w:t>
-      </w:r>
-      <w:r>
-        <w:t>he role of development stage in</w:t>
-      </w:r>
-      <w:r>
-        <w:t xml:space="preserve"> university</w:t>
-      </w:r>
-      <w:r>
-        <w:t xml:space="preserve"> technology transfer</w:t>
-      </w:r>
-    </w:p>
-    <w:p>
-      <w:pPr>
-        <w:pStyle w:val="ListParagraph"/>
-        <w:numPr>
-          <w:ilvl w:val="1"/>
-          <w:numId w:val="1"/>
-        </w:numPr>
-        <w:spacing w:line="276" w:lineRule="auto"/>
-      </w:pPr>
-      <w:r>
-        <w:t>Findings from studies that directly examine development stage</w:t>
-      </w:r>
-    </w:p>
-    <w:p>
-      <w:pPr>
-        <w:pStyle w:val="ListParagraph"/>
-        <w:numPr>
-          <w:ilvl w:val="1"/>
-          <w:numId w:val="1"/>
-        </w:numPr>
-        <w:spacing w:line="276" w:lineRule="auto"/>
-      </w:pPr>
-      <w:r>
-        <w:t>Findings from studies about the “Valley of Death” in technology commercialization</w:t>
-      </w:r>
-    </w:p>
-    <w:p>
-      <w:pPr>
-        <w:pStyle w:val="ListParagraph"/>
-        <w:numPr>
-          <w:ilvl w:val="0"/>
-          <w:numId w:val="1"/>
-        </w:numPr>
-        <w:spacing w:line="276" w:lineRule="auto"/>
-      </w:pPr>
-      <w:r>
-        <w:t>Development stage in f</w:t>
-      </w:r>
-      <w:r>
-        <w:t>ederal te</w:t>
-      </w:r>
-      <w:r>
-        <w:t>chnology transfer policy</w:t>
-      </w:r>
-    </w:p>
-    <w:p>
-      <w:pPr>
-        <w:pStyle w:val="ListParagraph"/>
-        <w:numPr>
-          <w:ilvl w:val="1"/>
-          <w:numId w:val="1"/>
-        </w:numPr>
-        <w:spacing w:line="276" w:lineRule="auto"/>
-      </w:pPr>
-      <w:r>
-        <w:t>Federal t</w:t>
-      </w:r>
-      <w:r>
-        <w:t>echnology transfer objectives</w:t>
-      </w:r>
-    </w:p>
-    <w:p>
-      <w:pPr>
-        <w:pStyle w:val="ListParagraph"/>
-        <w:numPr>
-          <w:ilvl w:val="1"/>
-          <w:numId w:val="1"/>
-        </w:numPr>
-        <w:spacing w:line="276" w:lineRule="auto"/>
-      </w:pPr>
-      <w:r>
-        <w:t>Major technology transfer legislation</w:t>
-      </w:r>
-    </w:p>
-    <w:p>
-      <w:pPr>
-        <w:pStyle w:val="ListParagraph"/>
-        <w:numPr>
-          <w:ilvl w:val="1"/>
-          <w:numId w:val="1"/>
-        </w:numPr>
-        <w:spacing w:line="276" w:lineRule="auto"/>
-      </w:pPr>
-      <w:r>
-        <w:t>Major t</w:t>
-      </w:r>
-      <w:r>
-        <w:t>echnology transfer activities</w:t>
-      </w:r>
-    </w:p>
-    <w:p>
-      <w:pPr>
-        <w:pStyle w:val="ListParagraph"/>
-        <w:numPr>
-          <w:ilvl w:val="0"/>
-          <w:numId w:val="1"/>
-        </w:numPr>
-        <w:spacing w:line="276" w:lineRule="auto"/>
-      </w:pPr>
-      <w:r>
-        <w:t>Concluding remarks</w:t>
-      </w:r>
-    </w:p>
-    <w:p>
-      <w:pPr>
-        <w:pStyle w:val="ListParagraph"/>
-        <w:numPr>
-          <w:ilvl w:val="1"/>
-          <w:numId w:val="1"/>
-        </w:numPr>
-        <w:spacing w:line="276" w:lineRule="auto"/>
-        <w:ind w:left="936" w:hanging="576"/>
-      </w:pPr>
-      <w:r>
-        <w:t>Contributions of the reviewed literature to the research topic</w:t>
-      </w:r>
-    </w:p>
-    <w:p>
-      <w:pPr>
-        <w:pStyle w:val="ListParagraph"/>
-        <w:numPr>
-          <w:ilvl w:val="1"/>
-          <w:numId w:val="1"/>
-        </w:numPr>
-        <w:spacing w:line="276" w:lineRule="auto"/>
-        <w:ind w:left="936" w:hanging="576"/>
-      </w:pPr>
-      <w:r>
-        <w:t>Overall strengths of the literature related to university technology transfer</w:t>
-      </w:r>
-    </w:p>
-    <w:p>
-      <w:pPr>
-        <w:pStyle w:val="ListParagraph"/>
-        <w:numPr>
-          <w:ilvl w:val="1"/>
-          <w:numId w:val="1"/>
-        </w:numPr>
-        <w:spacing w:line="276" w:lineRule="auto"/>
-        <w:ind w:left="936" w:hanging="576"/>
-      </w:pPr>
-      <w:r>
-        <w:lastRenderedPageBreak/>
-        <w:t>Overall weaknesses of the literature related to university tech</w:t>
-      </w:r>
+          <w:numId w:val="3"/>
+        </w:numPr>
+        <w:spacing w:line="276" w:lineRule="auto"/>
+      </w:pPr>
       <w:bookmarkStart w:id="0" w:name="_GoBack"/>
       <w:bookmarkEnd w:id="0"/>
       <w:r>
-        <w:t>nology transfer</w:t>
-      </w:r>
-    </w:p>
-    <w:p>
-      <w:pPr>
-        <w:pStyle w:val="ListParagraph"/>
-        <w:numPr>
-          <w:ilvl w:val="1"/>
-          <w:numId w:val="1"/>
-        </w:numPr>
-        <w:spacing w:line="276" w:lineRule="auto"/>
-        <w:ind w:left="936" w:hanging="576"/>
-      </w:pPr>
-      <w:r>
-        <w:t>Gaps in the literature related to university technology transfer</w:t>
-      </w:r>
-    </w:p>
-    <w:p>
-      <w:pPr>
-        <w:pStyle w:val="ListParagraph"/>
-        <w:numPr>
-          <w:ilvl w:val="1"/>
-          <w:numId w:val="1"/>
-        </w:numPr>
-        <w:spacing w:line="276" w:lineRule="auto"/>
-        <w:ind w:left="936" w:hanging="576"/>
+        <w:t>Expected time for completing the research</w:t>
+      </w:r>
+    </w:p>
+    <w:p>
+      <w:pPr>
+        <w:pStyle w:val="ListParagraph"/>
+        <w:numPr>
+          <w:ilvl w:val="1"/>
+          <w:numId w:val="3"/>
+        </w:numPr>
+        <w:spacing w:line="276" w:lineRule="auto"/>
+      </w:pPr>
+      <w:r>
+        <w:t>Conceptual approach for</w:t>
+      </w:r>
+      <w:r>
+        <w:t xml:space="preserve"> studying</w:t>
+      </w:r>
+      <w:r>
+        <w:t xml:space="preserve"> development stage in university technology transfer</w:t>
+      </w:r>
+    </w:p>
+    <w:p>
+      <w:pPr>
+        <w:pStyle w:val="ListParagraph"/>
+        <w:numPr>
+          <w:ilvl w:val="1"/>
+          <w:numId w:val="3"/>
+        </w:numPr>
+        <w:spacing w:line="276" w:lineRule="auto"/>
+      </w:pPr>
+      <w:r>
+        <w:t>The disciplines from which the theoretical and conceptual framework will be drawn</w:t>
+      </w:r>
+    </w:p>
+    <w:p>
+      <w:pPr>
+        <w:pStyle w:val="ListParagraph"/>
+        <w:numPr>
+          <w:ilvl w:val="2"/>
+          <w:numId w:val="3"/>
+        </w:numPr>
+        <w:spacing w:line="276" w:lineRule="auto"/>
+      </w:pPr>
+      <w:r>
+        <w:t>Organization theory and behavior</w:t>
+      </w:r>
+    </w:p>
+    <w:p>
+      <w:pPr>
+        <w:pStyle w:val="ListParagraph"/>
+        <w:numPr>
+          <w:ilvl w:val="2"/>
+          <w:numId w:val="3"/>
+        </w:numPr>
+        <w:spacing w:line="276" w:lineRule="auto"/>
+      </w:pPr>
+      <w:r>
+        <w:t>Decision theory</w:t>
+      </w:r>
+    </w:p>
+    <w:p>
+      <w:pPr>
+        <w:pStyle w:val="ListParagraph"/>
+        <w:numPr>
+          <w:ilvl w:val="2"/>
+          <w:numId w:val="3"/>
+        </w:numPr>
+        <w:spacing w:line="276" w:lineRule="auto"/>
+      </w:pPr>
+      <w:r>
+        <w:t>Economics</w:t>
+      </w:r>
+    </w:p>
+    <w:p>
+      <w:pPr>
+        <w:pStyle w:val="ListParagraph"/>
+        <w:numPr>
+          <w:ilvl w:val="1"/>
+          <w:numId w:val="3"/>
+        </w:numPr>
+        <w:spacing w:line="276" w:lineRule="auto"/>
+      </w:pPr>
+      <w:r>
+        <w:t>Organization of the literature review</w:t>
+      </w:r>
+    </w:p>
+    <w:p>
+      <w:pPr>
+        <w:pStyle w:val="ListParagraph"/>
+        <w:numPr>
+          <w:ilvl w:val="0"/>
+          <w:numId w:val="3"/>
+        </w:numPr>
+        <w:spacing w:line="276" w:lineRule="auto"/>
+      </w:pPr>
+      <w:r>
+        <w:t>Literature related to d</w:t>
+      </w:r>
+      <w:r>
+        <w:t>efining technology</w:t>
+      </w:r>
+    </w:p>
+    <w:p>
+      <w:pPr>
+        <w:pStyle w:val="ListParagraph"/>
+        <w:numPr>
+          <w:ilvl w:val="0"/>
+          <w:numId w:val="3"/>
+        </w:numPr>
+        <w:spacing w:line="276" w:lineRule="auto"/>
+      </w:pPr>
+      <w:r>
+        <w:t>Literature related to d</w:t>
+      </w:r>
+      <w:r>
+        <w:t>efining</w:t>
+      </w:r>
+      <w:r>
+        <w:t xml:space="preserve"> </w:t>
+      </w:r>
+      <w:r>
+        <w:t>technology transfer</w:t>
+      </w:r>
+    </w:p>
+    <w:p>
+      <w:pPr>
+        <w:pStyle w:val="ListParagraph"/>
+        <w:numPr>
+          <w:ilvl w:val="1"/>
+          <w:numId w:val="3"/>
+        </w:numPr>
+        <w:spacing w:line="276" w:lineRule="auto"/>
+      </w:pPr>
+      <w:r>
+        <w:t>Literature related to technology transfer taxonomy</w:t>
+      </w:r>
+    </w:p>
+    <w:p>
+      <w:pPr>
+        <w:pStyle w:val="ListParagraph"/>
+        <w:numPr>
+          <w:ilvl w:val="1"/>
+          <w:numId w:val="3"/>
+        </w:numPr>
+        <w:spacing w:line="276" w:lineRule="auto"/>
+      </w:pPr>
+      <w:r>
+        <w:t>Literature related to d</w:t>
+      </w:r>
+      <w:r>
+        <w:t>efining university technology transfer</w:t>
+      </w:r>
+    </w:p>
+    <w:p>
+      <w:pPr>
+        <w:pStyle w:val="ListParagraph"/>
+        <w:numPr>
+          <w:ilvl w:val="0"/>
+          <w:numId w:val="3"/>
+        </w:numPr>
+        <w:spacing w:line="276" w:lineRule="auto"/>
+      </w:pPr>
+      <w:r>
+        <w:t>Literature related to t</w:t>
+      </w:r>
+      <w:r>
+        <w:t>he role of the federal government in university technology transfer</w:t>
+      </w:r>
+      <w:r>
+        <w:t xml:space="preserve"> </w:t>
+      </w:r>
+    </w:p>
+    <w:p>
+      <w:pPr>
+        <w:pStyle w:val="ListParagraph"/>
+        <w:numPr>
+          <w:ilvl w:val="1"/>
+          <w:numId w:val="3"/>
+        </w:numPr>
+        <w:spacing w:line="276" w:lineRule="auto"/>
+      </w:pPr>
+      <w:r>
+        <w:t>Literature related to t</w:t>
+      </w:r>
+      <w:r>
+        <w:t>he market for university-developed technology</w:t>
+      </w:r>
+    </w:p>
+    <w:p>
+      <w:pPr>
+        <w:pStyle w:val="ListParagraph"/>
+        <w:numPr>
+          <w:ilvl w:val="1"/>
+          <w:numId w:val="3"/>
+        </w:numPr>
+        <w:spacing w:line="276" w:lineRule="auto"/>
+      </w:pPr>
+      <w:r>
+        <w:t>Literature related to m</w:t>
+      </w:r>
+      <w:r>
+        <w:t>arket failure in university technology transfer</w:t>
+      </w:r>
+    </w:p>
+    <w:p>
+      <w:pPr>
+        <w:pStyle w:val="ListParagraph"/>
+        <w:numPr>
+          <w:ilvl w:val="1"/>
+          <w:numId w:val="3"/>
+        </w:numPr>
+        <w:spacing w:line="276" w:lineRule="auto"/>
+      </w:pPr>
+      <w:r>
+        <w:t xml:space="preserve">Literature related to </w:t>
+      </w:r>
+      <w:r>
+        <w:t>federal government expenditures</w:t>
+      </w:r>
+      <w:r>
+        <w:t xml:space="preserve"> </w:t>
+      </w:r>
+      <w:r>
+        <w:t xml:space="preserve">associated with </w:t>
+      </w:r>
+      <w:r>
+        <w:t>t</w:t>
+      </w:r>
+      <w:r>
+        <w:t>echnology transfer</w:t>
+      </w:r>
+    </w:p>
+    <w:p>
+      <w:pPr>
+        <w:pStyle w:val="ListParagraph"/>
+        <w:numPr>
+          <w:ilvl w:val="0"/>
+          <w:numId w:val="3"/>
+        </w:numPr>
+        <w:spacing w:line="276" w:lineRule="auto"/>
+      </w:pPr>
+      <w:r>
+        <w:t>A</w:t>
+      </w:r>
+      <w:r>
+        <w:t xml:space="preserve">pproaches </w:t>
+      </w:r>
+      <w:r>
+        <w:t>used to study</w:t>
+      </w:r>
+      <w:r>
+        <w:t xml:space="preserve"> university technology transfer</w:t>
+      </w:r>
+      <w:r>
+        <w:t xml:space="preserve"> found in the literature</w:t>
+      </w:r>
+    </w:p>
+    <w:p>
+      <w:pPr>
+        <w:pStyle w:val="ListParagraph"/>
+        <w:numPr>
+          <w:ilvl w:val="0"/>
+          <w:numId w:val="3"/>
+        </w:numPr>
+        <w:spacing w:line="276" w:lineRule="auto"/>
+      </w:pPr>
+      <w:r>
+        <w:t xml:space="preserve">Explanatory factors of </w:t>
+      </w:r>
+      <w:r>
+        <w:t xml:space="preserve">successful </w:t>
+      </w:r>
+      <w:r>
+        <w:t xml:space="preserve">university technology transfer </w:t>
+      </w:r>
+      <w:r>
+        <w:t>identified</w:t>
+      </w:r>
+      <w:r>
+        <w:t xml:space="preserve"> in the literature</w:t>
+      </w:r>
+    </w:p>
+    <w:p>
+      <w:pPr>
+        <w:pStyle w:val="ListParagraph"/>
+        <w:numPr>
+          <w:ilvl w:val="1"/>
+          <w:numId w:val="3"/>
+        </w:numPr>
+        <w:spacing w:line="276" w:lineRule="auto"/>
+      </w:pPr>
+      <w:r>
+        <w:t>Literature related to f</w:t>
+      </w:r>
+      <w:r>
+        <w:t xml:space="preserve">actors exogenous to the </w:t>
+      </w:r>
+      <w:r>
+        <w:t xml:space="preserve">university technology transfer </w:t>
+      </w:r>
+      <w:r>
+        <w:t>process</w:t>
+      </w:r>
+    </w:p>
+    <w:p>
+      <w:pPr>
+        <w:pStyle w:val="ListParagraph"/>
+        <w:numPr>
+          <w:ilvl w:val="1"/>
+          <w:numId w:val="3"/>
+        </w:numPr>
+        <w:spacing w:line="276" w:lineRule="auto"/>
+      </w:pPr>
+      <w:r>
+        <w:t>Literature related to f</w:t>
+      </w:r>
+      <w:r>
+        <w:t>a</w:t>
+      </w:r>
+      <w:r>
+        <w:t xml:space="preserve">ctors endogenous to the </w:t>
+      </w:r>
+      <w:r>
+        <w:t xml:space="preserve">university technology transfer </w:t>
+      </w:r>
+      <w:r>
+        <w:t>process</w:t>
+      </w:r>
+    </w:p>
+    <w:p>
+      <w:pPr>
+        <w:pStyle w:val="ListParagraph"/>
+        <w:numPr>
+          <w:ilvl w:val="1"/>
+          <w:numId w:val="3"/>
+        </w:numPr>
+        <w:spacing w:line="276" w:lineRule="auto"/>
+      </w:pPr>
+      <w:r>
+        <w:t>Gaps in the literature about explanatory factors</w:t>
+      </w:r>
+      <w:r>
+        <w:t xml:space="preserve"> for university technology transfer</w:t>
+      </w:r>
+    </w:p>
+    <w:p>
+      <w:pPr>
+        <w:pStyle w:val="ListParagraph"/>
+        <w:numPr>
+          <w:ilvl w:val="0"/>
+          <w:numId w:val="3"/>
+        </w:numPr>
+        <w:spacing w:line="276" w:lineRule="auto"/>
+      </w:pPr>
+      <w:r>
+        <w:t>Literature related to h</w:t>
+      </w:r>
+      <w:r>
+        <w:t xml:space="preserve">ow organizations make </w:t>
+      </w:r>
+      <w:r>
+        <w:t xml:space="preserve">university technology transfer </w:t>
+      </w:r>
+      <w:r>
+        <w:t>decisions</w:t>
+      </w:r>
+    </w:p>
+    <w:p>
+      <w:pPr>
+        <w:pStyle w:val="ListParagraph"/>
+        <w:numPr>
+          <w:ilvl w:val="0"/>
+          <w:numId w:val="3"/>
+        </w:numPr>
+        <w:spacing w:line="276" w:lineRule="auto"/>
+      </w:pPr>
+      <w:r>
+        <w:t>Literature related</w:t>
+      </w:r>
+      <w:r>
+        <w:t xml:space="preserve"> t</w:t>
+      </w:r>
+      <w:r>
+        <w:t>he role of development stage in</w:t>
+      </w:r>
+      <w:r>
+        <w:t xml:space="preserve"> university</w:t>
+      </w:r>
+      <w:r>
+        <w:t xml:space="preserve"> technology transfer</w:t>
+      </w:r>
+    </w:p>
+    <w:p>
+      <w:pPr>
+        <w:pStyle w:val="ListParagraph"/>
+        <w:numPr>
+          <w:ilvl w:val="1"/>
+          <w:numId w:val="3"/>
+        </w:numPr>
+        <w:spacing w:line="276" w:lineRule="auto"/>
+      </w:pPr>
+      <w:r>
+        <w:t>Literature</w:t>
+      </w:r>
+      <w:r>
+        <w:t xml:space="preserve"> that directly examine development stage</w:t>
+      </w:r>
+    </w:p>
+    <w:p>
+      <w:pPr>
+        <w:pStyle w:val="ListParagraph"/>
+        <w:numPr>
+          <w:ilvl w:val="1"/>
+          <w:numId w:val="3"/>
+        </w:numPr>
+        <w:spacing w:line="276" w:lineRule="auto"/>
+      </w:pPr>
+      <w:r>
+        <w:t>Literature</w:t>
+      </w:r>
+      <w:r>
+        <w:t xml:space="preserve"> about the “Valley of Death” in technology commercialization</w:t>
+      </w:r>
+    </w:p>
+    <w:p>
+      <w:pPr>
+        <w:pStyle w:val="ListParagraph"/>
+        <w:numPr>
+          <w:ilvl w:val="0"/>
+          <w:numId w:val="3"/>
+        </w:numPr>
+        <w:spacing w:line="276" w:lineRule="auto"/>
+      </w:pPr>
+      <w:r>
+        <w:t xml:space="preserve">Literature related to </w:t>
+      </w:r>
+      <w:r>
+        <w:t>f</w:t>
+      </w:r>
+      <w:r>
+        <w:t xml:space="preserve">ederal </w:t>
+      </w:r>
+      <w:r>
+        <w:t>policy</w:t>
+      </w:r>
+      <w:r>
+        <w:t xml:space="preserve"> </w:t>
+      </w:r>
+      <w:r>
+        <w:t xml:space="preserve">regarding university </w:t>
+      </w:r>
+      <w:r>
+        <w:t>technology transfer</w:t>
+      </w:r>
+    </w:p>
+    <w:p>
+      <w:pPr>
+        <w:pStyle w:val="ListParagraph"/>
+        <w:numPr>
+          <w:ilvl w:val="1"/>
+          <w:numId w:val="3"/>
+        </w:numPr>
+        <w:spacing w:line="276" w:lineRule="auto"/>
+      </w:pPr>
+      <w:r>
+        <w:t>Literature about f</w:t>
+      </w:r>
+      <w:r>
+        <w:t>ederal t</w:t>
+      </w:r>
+      <w:r>
+        <w:t>echnology transfer objectives</w:t>
+      </w:r>
+    </w:p>
+    <w:p>
+      <w:pPr>
+        <w:pStyle w:val="ListParagraph"/>
+        <w:numPr>
+          <w:ilvl w:val="1"/>
+          <w:numId w:val="3"/>
+        </w:numPr>
+        <w:spacing w:line="276" w:lineRule="auto"/>
+      </w:pPr>
+      <w:r>
+        <w:t>Literature about m</w:t>
+      </w:r>
+      <w:r>
+        <w:t>ajor technology transfer legislation</w:t>
+      </w:r>
+    </w:p>
+    <w:p>
+      <w:pPr>
+        <w:pStyle w:val="ListParagraph"/>
+        <w:numPr>
+          <w:ilvl w:val="1"/>
+          <w:numId w:val="3"/>
+        </w:numPr>
+        <w:spacing w:line="276" w:lineRule="auto"/>
+      </w:pPr>
+      <w:r>
+        <w:t>Literature about m</w:t>
+      </w:r>
+      <w:r>
+        <w:t>ajor t</w:t>
+      </w:r>
+      <w:r>
+        <w:t>echnology transfer activities</w:t>
+      </w:r>
+    </w:p>
+    <w:p>
+      <w:pPr>
+        <w:pStyle w:val="ListParagraph"/>
+        <w:numPr>
+          <w:ilvl w:val="0"/>
+          <w:numId w:val="3"/>
+        </w:numPr>
+        <w:spacing w:line="276" w:lineRule="auto"/>
+      </w:pPr>
+      <w:r>
+        <w:t>Concluding remarks</w:t>
+      </w:r>
+    </w:p>
+    <w:p>
+      <w:pPr>
+        <w:pStyle w:val="ListParagraph"/>
+        <w:numPr>
+          <w:ilvl w:val="1"/>
+          <w:numId w:val="3"/>
+        </w:numPr>
+        <w:spacing w:line="276" w:lineRule="auto"/>
+      </w:pPr>
+      <w:r>
+        <w:t xml:space="preserve">Contributions of the reviewed literature to </w:t>
+      </w:r>
+      <w:r>
+        <w:t>conceptual and theoretical framework for studying</w:t>
+      </w:r>
+      <w:r>
+        <w:t xml:space="preserve"> the role of development stage in university technology transfer</w:t>
+      </w:r>
+    </w:p>
+    <w:p>
+      <w:pPr>
+        <w:pStyle w:val="ListParagraph"/>
+        <w:numPr>
+          <w:ilvl w:val="1"/>
+          <w:numId w:val="3"/>
+        </w:numPr>
+        <w:spacing w:line="276" w:lineRule="auto"/>
+      </w:pPr>
+      <w:r>
+        <w:lastRenderedPageBreak/>
+        <w:t xml:space="preserve">Overall strengths of the literature related to </w:t>
+      </w:r>
+      <w:r>
+        <w:t xml:space="preserve">the role of development stage in </w:t>
+      </w:r>
+      <w:r>
+        <w:t>university technology transfer</w:t>
+      </w:r>
+    </w:p>
+    <w:p>
+      <w:pPr>
+        <w:pStyle w:val="ListParagraph"/>
+        <w:numPr>
+          <w:ilvl w:val="1"/>
+          <w:numId w:val="3"/>
+        </w:numPr>
+        <w:spacing w:line="276" w:lineRule="auto"/>
+      </w:pPr>
+      <w:r>
+        <w:t>Overall weaknesses of the literature related to</w:t>
+      </w:r>
+      <w:r>
+        <w:t xml:space="preserve"> the role of development stage in</w:t>
+      </w:r>
+      <w:r>
+        <w:t xml:space="preserve"> university technology transfer</w:t>
+      </w:r>
+    </w:p>
+    <w:p>
+      <w:pPr>
+        <w:pStyle w:val="ListParagraph"/>
+        <w:numPr>
+          <w:ilvl w:val="1"/>
+          <w:numId w:val="3"/>
+        </w:numPr>
+        <w:spacing w:line="276" w:lineRule="auto"/>
+      </w:pPr>
+      <w:r>
+        <w:t xml:space="preserve">Gaps in the literature related to </w:t>
+      </w:r>
+      <w:r>
+        <w:t xml:space="preserve">the role of development stage in </w:t>
+      </w:r>
+      <w:r>
+        <w:t>university technology transfer</w:t>
+      </w:r>
+    </w:p>
+    <w:p>
+      <w:pPr>
+        <w:pStyle w:val="ListParagraph"/>
+        <w:numPr>
+          <w:ilvl w:val="1"/>
+          <w:numId w:val="3"/>
+        </w:numPr>
+        <w:spacing w:line="276" w:lineRule="auto"/>
       </w:pPr>
       <w:r>
         <w:t>P</w:t>
@@ -608,22 +759,491 @@
         <w:t xml:space="preserve">next </w:t>
       </w:r>
       <w:r>
-        <w:t>steps to address weaknesses and gaps in the literature on university technology transfer</w:t>
+        <w:t>steps to address weakness</w:t>
+      </w:r>
+      <w:r>
+        <w:t>es and gaps in the literature related to the role of development stage in</w:t>
+      </w:r>
+      <w:r>
+        <w:t xml:space="preserve"> university technology transfer</w:t>
+      </w:r>
+    </w:p>
+    <w:p/>
+    <w:p>
+      <w:pPr>
+        <w:tabs>
+          <w:tab w:val="left" w:pos="5220"/>
+        </w:tabs>
+      </w:pPr>
+      <w:r>
+        <w:tab/>
       </w:r>
     </w:p>
     <w:sectPr>
-      <w:pgSz w:w="12240" w:h="15840"/>
+      <w:headerReference w:type="default" r:id="rId7"/>
+      <w:pgSz w:w="12240" w:h="15840" w:code="1"/>
       <w:pgMar w:top="1440" w:right="1440" w:bottom="1440" w:left="1440" w:header="720" w:footer="720" w:gutter="0"/>
       <w:cols w:space="720"/>
+      <w:titlePg/>
       <w:docGrid w:linePitch="360"/>
     </w:sectPr>
   </w:body>
 </w:document>
 </file>
 
+<file path=word/endnotes.xml><?xml version="1.0" encoding="utf-8"?>
+<w:endnotes xmlns:wpc="http://schemas.microsoft.com/office/word/2010/wordprocessingCanvas" xmlns:cx="http://schemas.microsoft.com/office/drawing/2014/chartex" xmlns:cx1="http://schemas.microsoft.com/office/drawing/2015/9/8/chartex" xmlns:cx2="http://schemas.microsoft.com/office/drawing/2015/10/21/chartex" xmlns:cx3="http://schemas.microsoft.com/office/drawing/2016/5/9/chartex" xmlns:cx4="http://schemas.microsoft.com/office/drawing/2016/5/10/chartex" xmlns:cx5="http://schemas.microsoft.com/office/drawing/2016/5/11/chartex" xmlns:mc="http://schemas.openxmlformats.org/markup-compatibility/2006" xmlns:o="urn:schemas-microsoft-com:office:office" xmlns:r="http://schemas.openxmlformats.org/officeDocument/2006/relationships" xmlns:m="http://schemas.openxmlformats.org/officeDocument/2006/math" xmlns:v="urn:schemas-microsoft-com:vml" xmlns:wp14="http://schemas.microsoft.com/office/word/2010/wordprocessingDrawing" xmlns:wp="http://schemas.openxmlformats.org/drawingml/2006/wordprocessingDrawing" xmlns:w10="urn:schemas-microsoft-com:office:word" xmlns:w="http://schemas.openxmlformats.org/wordprocessingml/2006/main" xmlns:w14="http://schemas.microsoft.com/office/word/2010/wordml" xmlns:w15="http://schemas.microsoft.com/office/word/2012/wordml" xmlns:w16se="http://schemas.microsoft.com/office/word/2015/wordml/symex" xmlns:wpg="http://schemas.microsoft.com/office/word/2010/wordprocessingGroup" xmlns:wpi="http://schemas.microsoft.com/office/word/2010/wordprocessingInk" xmlns:wne="http://schemas.microsoft.com/office/word/2006/wordml" xmlns:wps="http://schemas.microsoft.com/office/word/2010/wordprocessingShape" mc:Ignorable="w14 w15 w16se wp14">
+  <w:endnote w:type="separator" w:id="-1">
+    <w:p>
+      <w:r>
+        <w:separator/>
+      </w:r>
+    </w:p>
+  </w:endnote>
+  <w:endnote w:type="continuationSeparator" w:id="0">
+    <w:p>
+      <w:r>
+        <w:continuationSeparator/>
+      </w:r>
+    </w:p>
+  </w:endnote>
+</w:endnotes>
+</file>
+
+<file path=word/footnotes.xml><?xml version="1.0" encoding="utf-8"?>
+<w:footnotes xmlns:wpc="http://schemas.microsoft.com/office/word/2010/wordprocessingCanvas" xmlns:cx="http://schemas.microsoft.com/office/drawing/2014/chartex" xmlns:cx1="http://schemas.microsoft.com/office/drawing/2015/9/8/chartex" xmlns:cx2="http://schemas.microsoft.com/office/drawing/2015/10/21/chartex" xmlns:cx3="http://schemas.microsoft.com/office/drawing/2016/5/9/chartex" xmlns:cx4="http://schemas.microsoft.com/office/drawing/2016/5/10/chartex" xmlns:cx5="http://schemas.microsoft.com/office/drawing/2016/5/11/chartex" xmlns:mc="http://schemas.openxmlformats.org/markup-compatibility/2006" xmlns:o="urn:schemas-microsoft-com:office:office" xmlns:r="http://schemas.openxmlformats.org/officeDocument/2006/relationships" xmlns:m="http://schemas.openxmlformats.org/officeDocument/2006/math" xmlns:v="urn:schemas-microsoft-com:vml" xmlns:wp14="http://schemas.microsoft.com/office/word/2010/wordprocessingDrawing" xmlns:wp="http://schemas.openxmlformats.org/drawingml/2006/wordprocessingDrawing" xmlns:w10="urn:schemas-microsoft-com:office:word" xmlns:w="http://schemas.openxmlformats.org/wordprocessingml/2006/main" xmlns:w14="http://schemas.microsoft.com/office/word/2010/wordml" xmlns:w15="http://schemas.microsoft.com/office/word/2012/wordml" xmlns:w16se="http://schemas.microsoft.com/office/word/2015/wordml/symex" xmlns:wpg="http://schemas.microsoft.com/office/word/2010/wordprocessingGroup" xmlns:wpi="http://schemas.microsoft.com/office/word/2010/wordprocessingInk" xmlns:wne="http://schemas.microsoft.com/office/word/2006/wordml" xmlns:wps="http://schemas.microsoft.com/office/word/2010/wordprocessingShape" mc:Ignorable="w14 w15 w16se wp14">
+  <w:footnote w:type="separator" w:id="-1">
+    <w:p>
+      <w:r>
+        <w:separator/>
+      </w:r>
+    </w:p>
+  </w:footnote>
+  <w:footnote w:type="continuationSeparator" w:id="0">
+    <w:p>
+      <w:r>
+        <w:continuationSeparator/>
+      </w:r>
+    </w:p>
+  </w:footnote>
+</w:footnotes>
+</file>
+
+<file path=word/header1.xml><?xml version="1.0" encoding="utf-8"?>
+<w:hdr xmlns:wpc="http://schemas.microsoft.com/office/word/2010/wordprocessingCanvas" xmlns:cx="http://schemas.microsoft.com/office/drawing/2014/chartex" xmlns:cx1="http://schemas.microsoft.com/office/drawing/2015/9/8/chartex" xmlns:cx2="http://schemas.microsoft.com/office/drawing/2015/10/21/chartex" xmlns:cx3="http://schemas.microsoft.com/office/drawing/2016/5/9/chartex" xmlns:cx4="http://schemas.microsoft.com/office/drawing/2016/5/10/chartex" xmlns:cx5="http://schemas.microsoft.com/office/drawing/2016/5/11/chartex" xmlns:mc="http://schemas.openxmlformats.org/markup-compatibility/2006" xmlns:o="urn:schemas-microsoft-com:office:office" xmlns:r="http://schemas.openxmlformats.org/officeDocument/2006/relationships" xmlns:m="http://schemas.openxmlformats.org/officeDocument/2006/math" xmlns:v="urn:schemas-microsoft-com:vml" xmlns:wp14="http://schemas.microsoft.com/office/word/2010/wordprocessingDrawing" xmlns:wp="http://schemas.openxmlformats.org/drawingml/2006/wordprocessingDrawing" xmlns:w10="urn:schemas-microsoft-com:office:word" xmlns:w="http://schemas.openxmlformats.org/wordprocessingml/2006/main" xmlns:w14="http://schemas.microsoft.com/office/word/2010/wordml" xmlns:w15="http://schemas.microsoft.com/office/word/2012/wordml" xmlns:w16se="http://schemas.microsoft.com/office/word/2015/wordml/symex" xmlns:wpg="http://schemas.microsoft.com/office/word/2010/wordprocessingGroup" xmlns:wpi="http://schemas.microsoft.com/office/word/2010/wordprocessingInk" xmlns:wne="http://schemas.microsoft.com/office/word/2006/wordml" xmlns:wps="http://schemas.microsoft.com/office/word/2010/wordprocessingShape" mc:Ignorable="w14 w15 w16se wp14">
+  <w:p>
+    <w:pPr>
+      <w:pStyle w:val="Header"/>
+      <w:tabs>
+        <w:tab w:val="left" w:pos="9000"/>
+      </w:tabs>
+    </w:pPr>
+    <w:r>
+      <w:t>Outline for Literature Review on the Role of Development Stage in University Technology Transfer</w:t>
+    </w:r>
+    <w:r>
+      <w:tab/>
+    </w:r>
+    <w:r>
+      <w:fldChar w:fldCharType="begin"/>
+    </w:r>
+    <w:r>
+      <w:instrText xml:space="preserve"> PAGE   \* MERGEFORMAT </w:instrText>
+    </w:r>
+    <w:r>
+      <w:fldChar w:fldCharType="separate"/>
+    </w:r>
+    <w:r>
+      <w:rPr>
+        <w:noProof/>
+      </w:rPr>
+      <w:t>2</w:t>
+    </w:r>
+    <w:r>
+      <w:rPr>
+        <w:noProof/>
+      </w:rPr>
+      <w:fldChar w:fldCharType="end"/>
+    </w:r>
+  </w:p>
+</w:hdr>
+</file>
+
 <file path=word/numbering.xml><?xml version="1.0" encoding="utf-8"?>
 <w:numbering xmlns:wpc="http://schemas.microsoft.com/office/word/2010/wordprocessingCanvas" xmlns:cx="http://schemas.microsoft.com/office/drawing/2014/chartex" xmlns:cx1="http://schemas.microsoft.com/office/drawing/2015/9/8/chartex" xmlns:cx2="http://schemas.microsoft.com/office/drawing/2015/10/21/chartex" xmlns:cx3="http://schemas.microsoft.com/office/drawing/2016/5/9/chartex" xmlns:cx4="http://schemas.microsoft.com/office/drawing/2016/5/10/chartex" xmlns:cx5="http://schemas.microsoft.com/office/drawing/2016/5/11/chartex" xmlns:mc="http://schemas.openxmlformats.org/markup-compatibility/2006" xmlns:o="urn:schemas-microsoft-com:office:office" xmlns:r="http://schemas.openxmlformats.org/officeDocument/2006/relationships" xmlns:m="http://schemas.openxmlformats.org/officeDocument/2006/math" xmlns:v="urn:schemas-microsoft-com:vml" xmlns:wp14="http://schemas.microsoft.com/office/word/2010/wordprocessingDrawing" xmlns:wp="http://schemas.openxmlformats.org/drawingml/2006/wordprocessingDrawing" xmlns:w10="urn:schemas-microsoft-com:office:word" xmlns:w="http://schemas.openxmlformats.org/wordprocessingml/2006/main" xmlns:w14="http://schemas.microsoft.com/office/word/2010/wordml" xmlns:w15="http://schemas.microsoft.com/office/word/2012/wordml" xmlns:w16se="http://schemas.microsoft.com/office/word/2015/wordml/symex" xmlns:wpg="http://schemas.microsoft.com/office/word/2010/wordprocessingGroup" xmlns:wpi="http://schemas.microsoft.com/office/word/2010/wordprocessingInk" xmlns:wne="http://schemas.microsoft.com/office/word/2006/wordml" xmlns:wps="http://schemas.microsoft.com/office/word/2010/wordprocessingShape" mc:Ignorable="w14 w15 w16se wp14">
   <w:abstractNum w:abstractNumId="0" w15:restartNumberingAfterBreak="0">
+    <w:nsid w:val="1313016C"/>
+    <w:multiLevelType w:val="multilevel"/>
+    <w:tmpl w:val="0409001D"/>
+    <w:styleLink w:val="Style1"/>
+    <w:lvl w:ilvl="0">
+      <w:start w:val="1"/>
+      <w:numFmt w:val="upperRoman"/>
+      <w:lvlText w:val="%1)"/>
+      <w:lvlJc w:val="left"/>
+      <w:pPr>
+        <w:ind w:left="360" w:hanging="360"/>
+      </w:pPr>
+    </w:lvl>
+    <w:lvl w:ilvl="1">
+      <w:start w:val="1"/>
+      <w:numFmt w:val="upperLetter"/>
+      <w:lvlText w:val="%2)"/>
+      <w:lvlJc w:val="left"/>
+      <w:pPr>
+        <w:ind w:left="720" w:hanging="360"/>
+      </w:pPr>
+    </w:lvl>
+    <w:lvl w:ilvl="2">
+      <w:start w:val="1"/>
+      <w:numFmt w:val="lowerRoman"/>
+      <w:lvlText w:val="%3)"/>
+      <w:lvlJc w:val="left"/>
+      <w:pPr>
+        <w:ind w:left="1080" w:hanging="360"/>
+      </w:pPr>
+    </w:lvl>
+    <w:lvl w:ilvl="3">
+      <w:start w:val="1"/>
+      <w:numFmt w:val="lowerLetter"/>
+      <w:lvlText w:val="(%4)"/>
+      <w:lvlJc w:val="left"/>
+      <w:pPr>
+        <w:ind w:left="1440" w:hanging="360"/>
+      </w:pPr>
+    </w:lvl>
+    <w:lvl w:ilvl="4">
+      <w:start w:val="1"/>
+      <w:numFmt w:val="lowerLetter"/>
+      <w:lvlText w:val="(%5)"/>
+      <w:lvlJc w:val="left"/>
+      <w:pPr>
+        <w:ind w:left="1800" w:hanging="360"/>
+      </w:pPr>
+    </w:lvl>
+    <w:lvl w:ilvl="5">
+      <w:start w:val="1"/>
+      <w:numFmt w:val="lowerRoman"/>
+      <w:lvlText w:val="(%6)"/>
+      <w:lvlJc w:val="left"/>
+      <w:pPr>
+        <w:ind w:left="2160" w:hanging="360"/>
+      </w:pPr>
+    </w:lvl>
+    <w:lvl w:ilvl="6">
+      <w:start w:val="1"/>
+      <w:numFmt w:val="decimal"/>
+      <w:lvlText w:val="%7."/>
+      <w:lvlJc w:val="left"/>
+      <w:pPr>
+        <w:ind w:left="2520" w:hanging="360"/>
+      </w:pPr>
+    </w:lvl>
+    <w:lvl w:ilvl="7">
+      <w:start w:val="1"/>
+      <w:numFmt w:val="lowerLetter"/>
+      <w:lvlText w:val="%8."/>
+      <w:lvlJc w:val="left"/>
+      <w:pPr>
+        <w:ind w:left="2880" w:hanging="360"/>
+      </w:pPr>
+    </w:lvl>
+    <w:lvl w:ilvl="8">
+      <w:start w:val="1"/>
+      <w:numFmt w:val="lowerRoman"/>
+      <w:lvlText w:val="%9."/>
+      <w:lvlJc w:val="left"/>
+      <w:pPr>
+        <w:ind w:left="3240" w:hanging="360"/>
+      </w:pPr>
+    </w:lvl>
+  </w:abstractNum>
+  <w:abstractNum w:abstractNumId="1" w15:restartNumberingAfterBreak="0">
+    <w:nsid w:val="150929CB"/>
+    <w:multiLevelType w:val="multilevel"/>
+    <w:tmpl w:val="42BCA252"/>
+    <w:lvl w:ilvl="0">
+      <w:start w:val="1"/>
+      <w:numFmt w:val="upperRoman"/>
+      <w:lvlText w:val="%1."/>
+      <w:lvlJc w:val="left"/>
+      <w:pPr>
+        <w:ind w:left="360" w:hanging="360"/>
+      </w:pPr>
+      <w:rPr>
+        <w:rFonts w:hint="default"/>
+      </w:rPr>
+    </w:lvl>
+    <w:lvl w:ilvl="1">
+      <w:start w:val="1"/>
+      <w:numFmt w:val="upperLetter"/>
+      <w:lvlText w:val="%2."/>
+      <w:lvlJc w:val="left"/>
+      <w:pPr>
+        <w:ind w:left="720" w:hanging="360"/>
+      </w:pPr>
+      <w:rPr>
+        <w:rFonts w:hint="default"/>
+      </w:rPr>
+    </w:lvl>
+    <w:lvl w:ilvl="2">
+      <w:start w:val="1"/>
+      <w:numFmt w:val="lowerRoman"/>
+      <w:lvlText w:val="%3."/>
+      <w:lvlJc w:val="left"/>
+      <w:pPr>
+        <w:ind w:left="1080" w:hanging="360"/>
+      </w:pPr>
+      <w:rPr>
+        <w:rFonts w:hint="default"/>
+      </w:rPr>
+    </w:lvl>
+    <w:lvl w:ilvl="3">
+      <w:start w:val="1"/>
+      <w:numFmt w:val="lowerLetter"/>
+      <w:lvlText w:val="%4."/>
+      <w:lvlJc w:val="left"/>
+      <w:pPr>
+        <w:ind w:left="1440" w:hanging="360"/>
+      </w:pPr>
+      <w:rPr>
+        <w:rFonts w:hint="default"/>
+      </w:rPr>
+    </w:lvl>
+    <w:lvl w:ilvl="4">
+      <w:start w:val="1"/>
+      <w:numFmt w:val="none"/>
+      <w:lvlText w:val="%5i."/>
+      <w:lvlJc w:val="left"/>
+      <w:pPr>
+        <w:ind w:left="1800" w:hanging="360"/>
+      </w:pPr>
+      <w:rPr>
+        <w:rFonts w:hint="default"/>
+      </w:rPr>
+    </w:lvl>
+    <w:lvl w:ilvl="5">
+      <w:start w:val="1"/>
+      <w:numFmt w:val="none"/>
+      <w:lvlText w:val="a."/>
+      <w:lvlJc w:val="left"/>
+      <w:pPr>
+        <w:ind w:left="2160" w:hanging="360"/>
+      </w:pPr>
+      <w:rPr>
+        <w:rFonts w:hint="default"/>
+      </w:rPr>
+    </w:lvl>
+    <w:lvl w:ilvl="6">
+      <w:start w:val="1"/>
+      <w:numFmt w:val="none"/>
+      <w:lvlText w:val="i."/>
+      <w:lvlJc w:val="left"/>
+      <w:pPr>
+        <w:ind w:left="2520" w:hanging="360"/>
+      </w:pPr>
+      <w:rPr>
+        <w:rFonts w:hint="default"/>
+      </w:rPr>
+    </w:lvl>
+    <w:lvl w:ilvl="7">
+      <w:start w:val="1"/>
+      <w:numFmt w:val="lowerLetter"/>
+      <w:lvlText w:val="%8."/>
+      <w:lvlJc w:val="left"/>
+      <w:pPr>
+        <w:ind w:left="2880" w:hanging="360"/>
+      </w:pPr>
+      <w:rPr>
+        <w:rFonts w:hint="default"/>
+      </w:rPr>
+    </w:lvl>
+    <w:lvl w:ilvl="8">
+      <w:start w:val="1"/>
+      <w:numFmt w:val="lowerRoman"/>
+      <w:lvlText w:val="%9."/>
+      <w:lvlJc w:val="left"/>
+      <w:pPr>
+        <w:ind w:left="3240" w:hanging="360"/>
+      </w:pPr>
+      <w:rPr>
+        <w:rFonts w:hint="default"/>
+      </w:rPr>
+    </w:lvl>
+  </w:abstractNum>
+  <w:abstractNum w:abstractNumId="2" w15:restartNumberingAfterBreak="0">
+    <w:nsid w:val="27912F07"/>
+    <w:multiLevelType w:val="multilevel"/>
+    <w:tmpl w:val="0409001D"/>
+    <w:lvl w:ilvl="0">
+      <w:start w:val="1"/>
+      <w:numFmt w:val="decimal"/>
+      <w:lvlText w:val="%1)"/>
+      <w:lvlJc w:val="left"/>
+      <w:pPr>
+        <w:ind w:left="360" w:hanging="360"/>
+      </w:pPr>
+    </w:lvl>
+    <w:lvl w:ilvl="1">
+      <w:start w:val="1"/>
+      <w:numFmt w:val="lowerLetter"/>
+      <w:lvlText w:val="%2)"/>
+      <w:lvlJc w:val="left"/>
+      <w:pPr>
+        <w:ind w:left="720" w:hanging="360"/>
+      </w:pPr>
+    </w:lvl>
+    <w:lvl w:ilvl="2">
+      <w:start w:val="1"/>
+      <w:numFmt w:val="lowerRoman"/>
+      <w:lvlText w:val="%3)"/>
+      <w:lvlJc w:val="left"/>
+      <w:pPr>
+        <w:ind w:left="1080" w:hanging="360"/>
+      </w:pPr>
+    </w:lvl>
+    <w:lvl w:ilvl="3">
+      <w:start w:val="1"/>
+      <w:numFmt w:val="decimal"/>
+      <w:lvlText w:val="(%4)"/>
+      <w:lvlJc w:val="left"/>
+      <w:pPr>
+        <w:ind w:left="1440" w:hanging="360"/>
+      </w:pPr>
+    </w:lvl>
+    <w:lvl w:ilvl="4">
+      <w:start w:val="1"/>
+      <w:numFmt w:val="lowerLetter"/>
+      <w:lvlText w:val="(%5)"/>
+      <w:lvlJc w:val="left"/>
+      <w:pPr>
+        <w:ind w:left="1800" w:hanging="360"/>
+      </w:pPr>
+    </w:lvl>
+    <w:lvl w:ilvl="5">
+      <w:start w:val="1"/>
+      <w:numFmt w:val="lowerRoman"/>
+      <w:lvlText w:val="(%6)"/>
+      <w:lvlJc w:val="left"/>
+      <w:pPr>
+        <w:ind w:left="2160" w:hanging="360"/>
+      </w:pPr>
+    </w:lvl>
+    <w:lvl w:ilvl="6">
+      <w:start w:val="1"/>
+      <w:numFmt w:val="decimal"/>
+      <w:lvlText w:val="%7."/>
+      <w:lvlJc w:val="left"/>
+      <w:pPr>
+        <w:ind w:left="2520" w:hanging="360"/>
+      </w:pPr>
+    </w:lvl>
+    <w:lvl w:ilvl="7">
+      <w:start w:val="1"/>
+      <w:numFmt w:val="lowerLetter"/>
+      <w:lvlText w:val="%8."/>
+      <w:lvlJc w:val="left"/>
+      <w:pPr>
+        <w:ind w:left="2880" w:hanging="360"/>
+      </w:pPr>
+    </w:lvl>
+    <w:lvl w:ilvl="8">
+      <w:start w:val="1"/>
+      <w:numFmt w:val="lowerRoman"/>
+      <w:lvlText w:val="%9."/>
+      <w:lvlJc w:val="left"/>
+      <w:pPr>
+        <w:ind w:left="3240" w:hanging="360"/>
+      </w:pPr>
+    </w:lvl>
+  </w:abstractNum>
+  <w:abstractNum w:abstractNumId="3" w15:restartNumberingAfterBreak="0">
+    <w:nsid w:val="2D6F2FC9"/>
+    <w:multiLevelType w:val="multilevel"/>
+    <w:tmpl w:val="0409001D"/>
+    <w:lvl w:ilvl="0">
+      <w:start w:val="1"/>
+      <w:numFmt w:val="decimal"/>
+      <w:lvlText w:val="%1)"/>
+      <w:lvlJc w:val="left"/>
+      <w:pPr>
+        <w:ind w:left="360" w:hanging="360"/>
+      </w:pPr>
+    </w:lvl>
+    <w:lvl w:ilvl="1">
+      <w:start w:val="1"/>
+      <w:numFmt w:val="lowerLetter"/>
+      <w:lvlText w:val="%2)"/>
+      <w:lvlJc w:val="left"/>
+      <w:pPr>
+        <w:ind w:left="720" w:hanging="360"/>
+      </w:pPr>
+    </w:lvl>
+    <w:lvl w:ilvl="2">
+      <w:start w:val="1"/>
+      <w:numFmt w:val="lowerRoman"/>
+      <w:lvlText w:val="%3)"/>
+      <w:lvlJc w:val="left"/>
+      <w:pPr>
+        <w:ind w:left="1080" w:hanging="360"/>
+      </w:pPr>
+    </w:lvl>
+    <w:lvl w:ilvl="3">
+      <w:start w:val="1"/>
+      <w:numFmt w:val="decimal"/>
+      <w:lvlText w:val="(%4)"/>
+      <w:lvlJc w:val="left"/>
+      <w:pPr>
+        <w:ind w:left="1440" w:hanging="360"/>
+      </w:pPr>
+    </w:lvl>
+    <w:lvl w:ilvl="4">
+      <w:start w:val="1"/>
+      <w:numFmt w:val="lowerLetter"/>
+      <w:lvlText w:val="(%5)"/>
+      <w:lvlJc w:val="left"/>
+      <w:pPr>
+        <w:ind w:left="1800" w:hanging="360"/>
+      </w:pPr>
+    </w:lvl>
+    <w:lvl w:ilvl="5">
+      <w:start w:val="1"/>
+      <w:numFmt w:val="lowerRoman"/>
+      <w:lvlText w:val="(%6)"/>
+      <w:lvlJc w:val="left"/>
+      <w:pPr>
+        <w:ind w:left="2160" w:hanging="360"/>
+      </w:pPr>
+    </w:lvl>
+    <w:lvl w:ilvl="6">
+      <w:start w:val="1"/>
+      <w:numFmt w:val="decimal"/>
+      <w:lvlText w:val="%7."/>
+      <w:lvlJc w:val="left"/>
+      <w:pPr>
+        <w:ind w:left="2520" w:hanging="360"/>
+      </w:pPr>
+    </w:lvl>
+    <w:lvl w:ilvl="7">
+      <w:start w:val="1"/>
+      <w:numFmt w:val="lowerLetter"/>
+      <w:lvlText w:val="%8."/>
+      <w:lvlJc w:val="left"/>
+      <w:pPr>
+        <w:ind w:left="2880" w:hanging="360"/>
+      </w:pPr>
+    </w:lvl>
+    <w:lvl w:ilvl="8">
+      <w:start w:val="1"/>
+      <w:numFmt w:val="lowerRoman"/>
+      <w:lvlText w:val="%9."/>
+      <w:lvlJc w:val="left"/>
+      <w:pPr>
+        <w:ind w:left="3240" w:hanging="360"/>
+      </w:pPr>
+    </w:lvl>
+  </w:abstractNum>
+  <w:abstractNum w:abstractNumId="4" w15:restartNumberingAfterBreak="0">
     <w:nsid w:val="70AE0C00"/>
     <w:multiLevelType w:val="multilevel"/>
     <w:tmpl w:val="0409001F"/>
@@ -710,10 +1330,10 @@
     </w:lvl>
   </w:abstractNum>
   <w:num w:numId="1">
-    <w:abstractNumId w:val="0"/>
+    <w:abstractNumId w:val="4"/>
   </w:num>
   <w:num w:numId="2">
-    <w:abstractNumId w:val="0"/>
+    <w:abstractNumId w:val="4"/>
     <w:lvlOverride w:ilvl="0">
       <w:startOverride w:val="1"/>
     </w:lvlOverride>
@@ -741,6 +1361,18 @@
     <w:lvlOverride w:ilvl="8">
       <w:startOverride w:val="1"/>
     </w:lvlOverride>
+  </w:num>
+  <w:num w:numId="3">
+    <w:abstractNumId w:val="1"/>
+  </w:num>
+  <w:num w:numId="4">
+    <w:abstractNumId w:val="0"/>
+  </w:num>
+  <w:num w:numId="5">
+    <w:abstractNumId w:val="3"/>
+  </w:num>
+  <w:num w:numId="6">
+    <w:abstractNumId w:val="2"/>
   </w:num>
 </w:numbering>
 </file>
@@ -1176,6 +1808,58 @@
       <w:contextualSpacing/>
     </w:pPr>
   </w:style>
+  <w:style w:type="paragraph" w:styleId="Header">
+    <w:name w:val="header"/>
+    <w:basedOn w:val="Normal"/>
+    <w:link w:val="HeaderChar"/>
+    <w:uiPriority w:val="99"/>
+    <w:unhideWhenUsed/>
+    <w:rsid w:val="004C0FD4"/>
+    <w:pPr>
+      <w:tabs>
+        <w:tab w:val="center" w:pos="4680"/>
+        <w:tab w:val="right" w:pos="9360"/>
+      </w:tabs>
+    </w:pPr>
+  </w:style>
+  <w:style w:type="character" w:customStyle="1" w:styleId="HeaderChar">
+    <w:name w:val="Header Char"/>
+    <w:basedOn w:val="DefaultParagraphFont"/>
+    <w:link w:val="Header"/>
+    <w:uiPriority w:val="99"/>
+    <w:rsid w:val="004C0FD4"/>
+  </w:style>
+  <w:style w:type="paragraph" w:styleId="Footer">
+    <w:name w:val="footer"/>
+    <w:basedOn w:val="Normal"/>
+    <w:link w:val="FooterChar"/>
+    <w:uiPriority w:val="99"/>
+    <w:unhideWhenUsed/>
+    <w:rsid w:val="004C0FD4"/>
+    <w:pPr>
+      <w:tabs>
+        <w:tab w:val="center" w:pos="4680"/>
+        <w:tab w:val="right" w:pos="9360"/>
+      </w:tabs>
+    </w:pPr>
+  </w:style>
+  <w:style w:type="character" w:customStyle="1" w:styleId="FooterChar">
+    <w:name w:val="Footer Char"/>
+    <w:basedOn w:val="DefaultParagraphFont"/>
+    <w:link w:val="Footer"/>
+    <w:uiPriority w:val="99"/>
+    <w:rsid w:val="004C0FD4"/>
+  </w:style>
+  <w:style w:type="numbering" w:customStyle="1" w:styleId="Style1">
+    <w:name w:val="Style1"/>
+    <w:uiPriority w:val="99"/>
+    <w:rsid w:val="0050048D"/>
+    <w:pPr>
+      <w:numPr>
+        <w:numId w:val="4"/>
+      </w:numPr>
+    </w:pPr>
+  </w:style>
 </w:styles>
 </file>
 

</xml_diff>

<commit_message>
Began notes on Stiglitz and Rosengard (2015) chapter 3
</commit_message>
<xml_diff>
--- a/LiteratureReview/POLS6330_2020_Spring_Townes_LitReview_Outline_v00.docx
+++ b/LiteratureReview/POLS6330_2020_Spring_Townes_LitReview_Outline_v00.docx
@@ -36,23 +36,28 @@
     </w:p>
     <w:p>
       <w:pPr>
+        <w:spacing w:after="120"/>
+      </w:pPr>
+      <w:r>
+        <w:t xml:space="preserve">Re: </w:t>
+      </w:r>
+      <w:r>
+        <w:t xml:space="preserve">Outline for </w:t>
+      </w:r>
+      <w:r>
+        <w:t xml:space="preserve">Literature Review </w:t>
+      </w:r>
+      <w:r>
+        <w:t>on the Role of Development Stage in University Technology Transfer</w:t>
+      </w:r>
+    </w:p>
+    <w:p>
+      <w:pPr>
         <w:pBdr>
-          <w:bottom w:val="single" w:sz="4" w:space="1" w:color="auto"/>
+          <w:top w:val="single" w:sz="4" w:space="1" w:color="auto"/>
         </w:pBdr>
         <w:spacing w:after="120"/>
       </w:pPr>
-      <w:r>
-        <w:t xml:space="preserve">Re: </w:t>
-      </w:r>
-      <w:r>
-        <w:t xml:space="preserve">Outline for </w:t>
-      </w:r>
-      <w:r>
-        <w:t xml:space="preserve">Literature Review </w:t>
-      </w:r>
-      <w:r>
-        <w:t>on the Role of Development Stage in University Technology Transfer</w:t>
-      </w:r>
     </w:p>
     <w:p>
       <w:pPr>
@@ -134,94 +139,167 @@
         </w:numPr>
         <w:spacing w:line="276" w:lineRule="auto"/>
       </w:pPr>
+      <w:r>
+        <w:t>Expected time for completing the research</w:t>
+      </w:r>
+    </w:p>
+    <w:p>
+      <w:pPr>
+        <w:pStyle w:val="ListParagraph"/>
+        <w:numPr>
+          <w:ilvl w:val="1"/>
+          <w:numId w:val="3"/>
+        </w:numPr>
+        <w:spacing w:line="276" w:lineRule="auto"/>
+      </w:pPr>
+      <w:r>
+        <w:t>Conceptual approach for</w:t>
+      </w:r>
+      <w:r>
+        <w:t xml:space="preserve"> studying</w:t>
+      </w:r>
+      <w:r>
+        <w:t xml:space="preserve"> development stage in university technology transfer</w:t>
+      </w:r>
+    </w:p>
+    <w:p>
+      <w:pPr>
+        <w:pStyle w:val="ListParagraph"/>
+        <w:numPr>
+          <w:ilvl w:val="1"/>
+          <w:numId w:val="3"/>
+        </w:numPr>
+        <w:spacing w:line="276" w:lineRule="auto"/>
+      </w:pPr>
+      <w:r>
+        <w:t>The disciplines from which the theoretical and conceptual framework will be drawn</w:t>
+      </w:r>
+    </w:p>
+    <w:p>
+      <w:pPr>
+        <w:pStyle w:val="ListParagraph"/>
+        <w:numPr>
+          <w:ilvl w:val="2"/>
+          <w:numId w:val="3"/>
+        </w:numPr>
+        <w:spacing w:line="276" w:lineRule="auto"/>
+      </w:pPr>
+      <w:r>
+        <w:t>Organization theory and behavior</w:t>
+      </w:r>
+    </w:p>
+    <w:p>
+      <w:pPr>
+        <w:pStyle w:val="ListParagraph"/>
+        <w:numPr>
+          <w:ilvl w:val="2"/>
+          <w:numId w:val="3"/>
+        </w:numPr>
+        <w:spacing w:line="276" w:lineRule="auto"/>
+      </w:pPr>
+      <w:r>
+        <w:t>Decision theory</w:t>
+      </w:r>
+    </w:p>
+    <w:p>
+      <w:pPr>
+        <w:pStyle w:val="ListParagraph"/>
+        <w:numPr>
+          <w:ilvl w:val="2"/>
+          <w:numId w:val="3"/>
+        </w:numPr>
+        <w:spacing w:line="276" w:lineRule="auto"/>
+      </w:pPr>
+      <w:r>
+        <w:t>Microe</w:t>
+      </w:r>
+      <w:r>
+        <w:t>conomics</w:t>
+      </w:r>
+    </w:p>
+    <w:p>
+      <w:pPr>
+        <w:pStyle w:val="ListParagraph"/>
+        <w:numPr>
+          <w:ilvl w:val="1"/>
+          <w:numId w:val="3"/>
+        </w:numPr>
+        <w:spacing w:line="276" w:lineRule="auto"/>
+      </w:pPr>
+      <w:r>
+        <w:t>Organization of the literature review</w:t>
+      </w:r>
+    </w:p>
+    <w:p>
+      <w:pPr>
+        <w:pStyle w:val="ListParagraph"/>
+        <w:numPr>
+          <w:ilvl w:val="0"/>
+          <w:numId w:val="3"/>
+        </w:numPr>
+        <w:spacing w:line="276" w:lineRule="auto"/>
+      </w:pPr>
+      <w:r>
+        <w:t>Literature related to d</w:t>
+      </w:r>
+      <w:r>
+        <w:t>efining technology</w:t>
+      </w:r>
+    </w:p>
+    <w:p>
+      <w:pPr>
+        <w:pStyle w:val="ListParagraph"/>
+        <w:numPr>
+          <w:ilvl w:val="0"/>
+          <w:numId w:val="3"/>
+        </w:numPr>
+        <w:spacing w:line="276" w:lineRule="auto"/>
+      </w:pPr>
+      <w:r>
+        <w:t>Literature relat</w:t>
+      </w:r>
       <w:bookmarkStart w:id="0" w:name="_GoBack"/>
       <w:bookmarkEnd w:id="0"/>
       <w:r>
-        <w:t>Expected time for completing the research</w:t>
-      </w:r>
-    </w:p>
-    <w:p>
-      <w:pPr>
-        <w:pStyle w:val="ListParagraph"/>
-        <w:numPr>
-          <w:ilvl w:val="1"/>
-          <w:numId w:val="3"/>
-        </w:numPr>
-        <w:spacing w:line="276" w:lineRule="auto"/>
-      </w:pPr>
-      <w:r>
-        <w:t>Conceptual approach for</w:t>
-      </w:r>
-      <w:r>
-        <w:t xml:space="preserve"> studying</w:t>
-      </w:r>
-      <w:r>
-        <w:t xml:space="preserve"> development stage in university technology transfer</w:t>
-      </w:r>
-    </w:p>
-    <w:p>
-      <w:pPr>
-        <w:pStyle w:val="ListParagraph"/>
-        <w:numPr>
-          <w:ilvl w:val="1"/>
-          <w:numId w:val="3"/>
-        </w:numPr>
-        <w:spacing w:line="276" w:lineRule="auto"/>
-      </w:pPr>
-      <w:r>
-        <w:t>The disciplines from which the theoretical and conceptual framework will be drawn</w:t>
-      </w:r>
-    </w:p>
-    <w:p>
-      <w:pPr>
-        <w:pStyle w:val="ListParagraph"/>
-        <w:numPr>
-          <w:ilvl w:val="2"/>
-          <w:numId w:val="3"/>
-        </w:numPr>
-        <w:spacing w:line="276" w:lineRule="auto"/>
-      </w:pPr>
-      <w:r>
-        <w:t>Organization theory and behavior</w:t>
-      </w:r>
-    </w:p>
-    <w:p>
-      <w:pPr>
-        <w:pStyle w:val="ListParagraph"/>
-        <w:numPr>
-          <w:ilvl w:val="2"/>
-          <w:numId w:val="3"/>
-        </w:numPr>
-        <w:spacing w:line="276" w:lineRule="auto"/>
-      </w:pPr>
-      <w:r>
-        <w:t>Decision theory</w:t>
-      </w:r>
-    </w:p>
-    <w:p>
-      <w:pPr>
-        <w:pStyle w:val="ListParagraph"/>
-        <w:numPr>
-          <w:ilvl w:val="2"/>
-          <w:numId w:val="3"/>
-        </w:numPr>
-        <w:spacing w:line="276" w:lineRule="auto"/>
-      </w:pPr>
-      <w:r>
-        <w:t>Economics</w:t>
-      </w:r>
-    </w:p>
-    <w:p>
-      <w:pPr>
-        <w:pStyle w:val="ListParagraph"/>
-        <w:numPr>
-          <w:ilvl w:val="1"/>
-          <w:numId w:val="3"/>
-        </w:numPr>
-        <w:spacing w:line="276" w:lineRule="auto"/>
-      </w:pPr>
-      <w:r>
-        <w:t>Organization of the literature review</w:t>
+        <w:t>ed to d</w:t>
+      </w:r>
+      <w:r>
+        <w:t>efining</w:t>
+      </w:r>
+      <w:r>
+        <w:t xml:space="preserve"> </w:t>
+      </w:r>
+      <w:r>
+        <w:t>technology transfer</w:t>
+      </w:r>
+    </w:p>
+    <w:p>
+      <w:pPr>
+        <w:pStyle w:val="ListParagraph"/>
+        <w:numPr>
+          <w:ilvl w:val="1"/>
+          <w:numId w:val="3"/>
+        </w:numPr>
+        <w:spacing w:line="276" w:lineRule="auto"/>
+      </w:pPr>
+      <w:r>
+        <w:t>Literature related to technology transfer taxonomy</w:t>
+      </w:r>
+    </w:p>
+    <w:p>
+      <w:pPr>
+        <w:pStyle w:val="ListParagraph"/>
+        <w:numPr>
+          <w:ilvl w:val="1"/>
+          <w:numId w:val="3"/>
+        </w:numPr>
+        <w:spacing w:line="276" w:lineRule="auto"/>
+      </w:pPr>
+      <w:r>
+        <w:t>Literature related to d</w:t>
+      </w:r>
+      <w:r>
+        <w:t>efining university technology transfer</w:t>
       </w:r>
     </w:p>
     <w:p>
@@ -234,10 +312,67 @@
         <w:spacing w:line="276" w:lineRule="auto"/>
       </w:pPr>
       <w:r>
-        <w:t>Literature related to d</w:t>
-      </w:r>
-      <w:r>
-        <w:t>efining technology</w:t>
+        <w:t>Literature related to t</w:t>
+      </w:r>
+      <w:r>
+        <w:t>he role of the federal government in university technology transfer</w:t>
+      </w:r>
+      <w:r>
+        <w:t xml:space="preserve"> </w:t>
+      </w:r>
+    </w:p>
+    <w:p>
+      <w:pPr>
+        <w:pStyle w:val="ListParagraph"/>
+        <w:numPr>
+          <w:ilvl w:val="1"/>
+          <w:numId w:val="3"/>
+        </w:numPr>
+        <w:spacing w:line="276" w:lineRule="auto"/>
+      </w:pPr>
+      <w:r>
+        <w:t>Literature related to t</w:t>
+      </w:r>
+      <w:r>
+        <w:t>he market for university-developed technology</w:t>
+      </w:r>
+    </w:p>
+    <w:p>
+      <w:pPr>
+        <w:pStyle w:val="ListParagraph"/>
+        <w:numPr>
+          <w:ilvl w:val="1"/>
+          <w:numId w:val="3"/>
+        </w:numPr>
+        <w:spacing w:line="276" w:lineRule="auto"/>
+      </w:pPr>
+      <w:r>
+        <w:t>Literature related to m</w:t>
+      </w:r>
+      <w:r>
+        <w:t>arket failure in university technology transfer</w:t>
+      </w:r>
+    </w:p>
+    <w:p>
+      <w:pPr>
+        <w:pStyle w:val="ListParagraph"/>
+        <w:numPr>
+          <w:ilvl w:val="1"/>
+          <w:numId w:val="3"/>
+        </w:numPr>
+        <w:spacing w:line="276" w:lineRule="auto"/>
+      </w:pPr>
+      <w:r>
+        <w:t xml:space="preserve">Literature related to </w:t>
+      </w:r>
+      <w:r>
+        <w:t>federal government expenditures</w:t>
+      </w:r>
+      <w:r>
+        <w:t xml:space="preserve"> </w:t>
+      </w:r>
+      <w:r>
+        <w:t>associated with technology transfer</w:t>
       </w:r>
     </w:p>
     <w:p>
@@ -250,45 +385,281 @@
         <w:spacing w:line="276" w:lineRule="auto"/>
       </w:pPr>
       <w:r>
-        <w:t>Literature related to d</w:t>
-      </w:r>
-      <w:r>
-        <w:t>efining</w:t>
+        <w:t>A</w:t>
+      </w:r>
+      <w:r>
+        <w:t xml:space="preserve">pproaches </w:t>
+      </w:r>
+      <w:r>
+        <w:t>used to study</w:t>
+      </w:r>
+      <w:r>
+        <w:t xml:space="preserve"> university technology transfer</w:t>
+      </w:r>
+      <w:r>
+        <w:t xml:space="preserve"> found in the literature</w:t>
+      </w:r>
+    </w:p>
+    <w:p>
+      <w:pPr>
+        <w:pStyle w:val="ListParagraph"/>
+        <w:numPr>
+          <w:ilvl w:val="0"/>
+          <w:numId w:val="3"/>
+        </w:numPr>
+        <w:spacing w:line="276" w:lineRule="auto"/>
+      </w:pPr>
+      <w:r>
+        <w:t xml:space="preserve">Explanatory factors of </w:t>
+      </w:r>
+      <w:r>
+        <w:t xml:space="preserve">successful </w:t>
+      </w:r>
+      <w:r>
+        <w:t xml:space="preserve">university technology transfer </w:t>
+      </w:r>
+      <w:r>
+        <w:t>identified</w:t>
+      </w:r>
+      <w:r>
+        <w:t xml:space="preserve"> in the literature</w:t>
+      </w:r>
+    </w:p>
+    <w:p>
+      <w:pPr>
+        <w:pStyle w:val="ListParagraph"/>
+        <w:numPr>
+          <w:ilvl w:val="1"/>
+          <w:numId w:val="3"/>
+        </w:numPr>
+        <w:spacing w:line="276" w:lineRule="auto"/>
+      </w:pPr>
+      <w:r>
+        <w:t>Literature related to f</w:t>
+      </w:r>
+      <w:r>
+        <w:t xml:space="preserve">actors exogenous to the </w:t>
+      </w:r>
+      <w:r>
+        <w:t xml:space="preserve">university technology transfer </w:t>
+      </w:r>
+      <w:r>
+        <w:t>process</w:t>
+      </w:r>
+    </w:p>
+    <w:p>
+      <w:pPr>
+        <w:pStyle w:val="ListParagraph"/>
+        <w:numPr>
+          <w:ilvl w:val="1"/>
+          <w:numId w:val="3"/>
+        </w:numPr>
+        <w:spacing w:line="276" w:lineRule="auto"/>
+      </w:pPr>
+      <w:r>
+        <w:t>Literature related to f</w:t>
+      </w:r>
+      <w:r>
+        <w:t>a</w:t>
+      </w:r>
+      <w:r>
+        <w:t xml:space="preserve">ctors endogenous to the </w:t>
+      </w:r>
+      <w:r>
+        <w:t xml:space="preserve">university technology transfer </w:t>
+      </w:r>
+      <w:r>
+        <w:t>process</w:t>
+      </w:r>
+    </w:p>
+    <w:p>
+      <w:pPr>
+        <w:pStyle w:val="ListParagraph"/>
+        <w:numPr>
+          <w:ilvl w:val="1"/>
+          <w:numId w:val="3"/>
+        </w:numPr>
+        <w:spacing w:line="276" w:lineRule="auto"/>
+      </w:pPr>
+      <w:r>
+        <w:t>Gaps in the literature about explanatory factors</w:t>
+      </w:r>
+      <w:r>
+        <w:t xml:space="preserve"> for university technology transfer</w:t>
+      </w:r>
+    </w:p>
+    <w:p>
+      <w:pPr>
+        <w:pStyle w:val="ListParagraph"/>
+        <w:numPr>
+          <w:ilvl w:val="0"/>
+          <w:numId w:val="3"/>
+        </w:numPr>
+        <w:spacing w:line="276" w:lineRule="auto"/>
+      </w:pPr>
+      <w:r>
+        <w:t>Literature related to h</w:t>
+      </w:r>
+      <w:r>
+        <w:t xml:space="preserve">ow organizations make </w:t>
+      </w:r>
+      <w:r>
+        <w:t xml:space="preserve">university technology transfer </w:t>
+      </w:r>
+      <w:r>
+        <w:t>decisions</w:t>
+      </w:r>
+    </w:p>
+    <w:p>
+      <w:pPr>
+        <w:pStyle w:val="ListParagraph"/>
+        <w:numPr>
+          <w:ilvl w:val="0"/>
+          <w:numId w:val="3"/>
+        </w:numPr>
+        <w:spacing w:line="276" w:lineRule="auto"/>
+      </w:pPr>
+      <w:r>
+        <w:t>Literature related to measuring development stage of university developed technology</w:t>
+      </w:r>
+    </w:p>
+    <w:p>
+      <w:pPr>
+        <w:pStyle w:val="ListParagraph"/>
+        <w:numPr>
+          <w:ilvl w:val="0"/>
+          <w:numId w:val="3"/>
+        </w:numPr>
+        <w:spacing w:line="276" w:lineRule="auto"/>
+      </w:pPr>
+      <w:r>
+        <w:t>Literature related</w:t>
+      </w:r>
+      <w:r>
+        <w:t xml:space="preserve"> t</w:t>
+      </w:r>
+      <w:r>
+        <w:t>he role of development stage in</w:t>
+      </w:r>
+      <w:r>
+        <w:t xml:space="preserve"> university</w:t>
+      </w:r>
+      <w:r>
+        <w:t xml:space="preserve"> technology transfer</w:t>
+      </w:r>
+    </w:p>
+    <w:p>
+      <w:pPr>
+        <w:pStyle w:val="ListParagraph"/>
+        <w:numPr>
+          <w:ilvl w:val="1"/>
+          <w:numId w:val="3"/>
+        </w:numPr>
+        <w:spacing w:line="276" w:lineRule="auto"/>
+      </w:pPr>
+      <w:r>
+        <w:t>Literature</w:t>
+      </w:r>
+      <w:r>
+        <w:t xml:space="preserve"> that directly examine development stage</w:t>
+      </w:r>
+    </w:p>
+    <w:p>
+      <w:pPr>
+        <w:pStyle w:val="ListParagraph"/>
+        <w:numPr>
+          <w:ilvl w:val="1"/>
+          <w:numId w:val="3"/>
+        </w:numPr>
+        <w:spacing w:line="276" w:lineRule="auto"/>
+      </w:pPr>
+      <w:r>
+        <w:t>Literature</w:t>
+      </w:r>
+      <w:r>
+        <w:t xml:space="preserve"> about the “Valley of Death” in technology commercialization</w:t>
+      </w:r>
+    </w:p>
+    <w:p>
+      <w:pPr>
+        <w:pStyle w:val="ListParagraph"/>
+        <w:numPr>
+          <w:ilvl w:val="0"/>
+          <w:numId w:val="3"/>
+        </w:numPr>
+        <w:spacing w:line="276" w:lineRule="auto"/>
+      </w:pPr>
+      <w:r>
+        <w:t xml:space="preserve">Literature related to </w:t>
+      </w:r>
+      <w:r>
+        <w:t>f</w:t>
+      </w:r>
+      <w:r>
+        <w:t xml:space="preserve">ederal </w:t>
+      </w:r>
+      <w:r>
+        <w:t>policy</w:t>
       </w:r>
       <w:r>
         <w:t xml:space="preserve"> </w:t>
       </w:r>
       <w:r>
-        <w:t>technology transfer</w:t>
-      </w:r>
-    </w:p>
-    <w:p>
-      <w:pPr>
-        <w:pStyle w:val="ListParagraph"/>
-        <w:numPr>
-          <w:ilvl w:val="1"/>
-          <w:numId w:val="3"/>
-        </w:numPr>
-        <w:spacing w:line="276" w:lineRule="auto"/>
-      </w:pPr>
-      <w:r>
-        <w:t>Literature related to technology transfer taxonomy</w:t>
-      </w:r>
-    </w:p>
-    <w:p>
-      <w:pPr>
-        <w:pStyle w:val="ListParagraph"/>
-        <w:numPr>
-          <w:ilvl w:val="1"/>
-          <w:numId w:val="3"/>
-        </w:numPr>
-        <w:spacing w:line="276" w:lineRule="auto"/>
-      </w:pPr>
-      <w:r>
-        <w:t>Literature related to d</w:t>
-      </w:r>
-      <w:r>
-        <w:t>efining university technology transfer</w:t>
+        <w:t>regarding university technology transfer</w:t>
+      </w:r>
+    </w:p>
+    <w:p>
+      <w:pPr>
+        <w:pStyle w:val="ListParagraph"/>
+        <w:numPr>
+          <w:ilvl w:val="1"/>
+          <w:numId w:val="3"/>
+        </w:numPr>
+        <w:spacing w:line="276" w:lineRule="auto"/>
+      </w:pPr>
+      <w:r>
+        <w:t>Literature about f</w:t>
+      </w:r>
+      <w:r>
+        <w:t>ederal t</w:t>
+      </w:r>
+      <w:r>
+        <w:t>echnology transfer objectives</w:t>
+      </w:r>
+    </w:p>
+    <w:p>
+      <w:pPr>
+        <w:pStyle w:val="ListParagraph"/>
+        <w:numPr>
+          <w:ilvl w:val="1"/>
+          <w:numId w:val="3"/>
+        </w:numPr>
+        <w:spacing w:line="276" w:lineRule="auto"/>
+      </w:pPr>
+      <w:r>
+        <w:t>Literature about m</w:t>
+      </w:r>
+      <w:r>
+        <w:t>ajor technology transfer legislation</w:t>
+      </w:r>
+    </w:p>
+    <w:p>
+      <w:pPr>
+        <w:pStyle w:val="ListParagraph"/>
+        <w:numPr>
+          <w:ilvl w:val="1"/>
+          <w:numId w:val="3"/>
+        </w:numPr>
+        <w:spacing w:line="276" w:lineRule="auto"/>
+      </w:pPr>
+      <w:r>
+        <w:t>Literature about m</w:t>
+      </w:r>
+      <w:r>
+        <w:t>ajor t</w:t>
+      </w:r>
+      <w:r>
+        <w:t>echnology transfer activities</w:t>
       </w:r>
     </w:p>
     <w:p>
@@ -301,362 +672,6 @@
         <w:spacing w:line="276" w:lineRule="auto"/>
       </w:pPr>
       <w:r>
-        <w:t>Literature related to t</w:t>
-      </w:r>
-      <w:r>
-        <w:t>he role of the federal government in university technology transfer</w:t>
-      </w:r>
-      <w:r>
-        <w:t xml:space="preserve"> </w:t>
-      </w:r>
-    </w:p>
-    <w:p>
-      <w:pPr>
-        <w:pStyle w:val="ListParagraph"/>
-        <w:numPr>
-          <w:ilvl w:val="1"/>
-          <w:numId w:val="3"/>
-        </w:numPr>
-        <w:spacing w:line="276" w:lineRule="auto"/>
-      </w:pPr>
-      <w:r>
-        <w:t>Literature related to t</w:t>
-      </w:r>
-      <w:r>
-        <w:t>he market for university-developed technology</w:t>
-      </w:r>
-    </w:p>
-    <w:p>
-      <w:pPr>
-        <w:pStyle w:val="ListParagraph"/>
-        <w:numPr>
-          <w:ilvl w:val="1"/>
-          <w:numId w:val="3"/>
-        </w:numPr>
-        <w:spacing w:line="276" w:lineRule="auto"/>
-      </w:pPr>
-      <w:r>
-        <w:t>Literature related to m</w:t>
-      </w:r>
-      <w:r>
-        <w:t>arket failure in university technology transfer</w:t>
-      </w:r>
-    </w:p>
-    <w:p>
-      <w:pPr>
-        <w:pStyle w:val="ListParagraph"/>
-        <w:numPr>
-          <w:ilvl w:val="1"/>
-          <w:numId w:val="3"/>
-        </w:numPr>
-        <w:spacing w:line="276" w:lineRule="auto"/>
-      </w:pPr>
-      <w:r>
-        <w:t xml:space="preserve">Literature related to </w:t>
-      </w:r>
-      <w:r>
-        <w:t>federal government expenditures</w:t>
-      </w:r>
-      <w:r>
-        <w:t xml:space="preserve"> </w:t>
-      </w:r>
-      <w:r>
-        <w:t xml:space="preserve">associated with </w:t>
-      </w:r>
-      <w:r>
-        <w:t>t</w:t>
-      </w:r>
-      <w:r>
-        <w:t>echnology transfer</w:t>
-      </w:r>
-    </w:p>
-    <w:p>
-      <w:pPr>
-        <w:pStyle w:val="ListParagraph"/>
-        <w:numPr>
-          <w:ilvl w:val="0"/>
-          <w:numId w:val="3"/>
-        </w:numPr>
-        <w:spacing w:line="276" w:lineRule="auto"/>
-      </w:pPr>
-      <w:r>
-        <w:t>A</w:t>
-      </w:r>
-      <w:r>
-        <w:t xml:space="preserve">pproaches </w:t>
-      </w:r>
-      <w:r>
-        <w:t>used to study</w:t>
-      </w:r>
-      <w:r>
-        <w:t xml:space="preserve"> university technology transfer</w:t>
-      </w:r>
-      <w:r>
-        <w:t xml:space="preserve"> found in the literature</w:t>
-      </w:r>
-    </w:p>
-    <w:p>
-      <w:pPr>
-        <w:pStyle w:val="ListParagraph"/>
-        <w:numPr>
-          <w:ilvl w:val="0"/>
-          <w:numId w:val="3"/>
-        </w:numPr>
-        <w:spacing w:line="276" w:lineRule="auto"/>
-      </w:pPr>
-      <w:r>
-        <w:t xml:space="preserve">Explanatory factors of </w:t>
-      </w:r>
-      <w:r>
-        <w:t xml:space="preserve">successful </w:t>
-      </w:r>
-      <w:r>
-        <w:t xml:space="preserve">university technology transfer </w:t>
-      </w:r>
-      <w:r>
-        <w:t>identified</w:t>
-      </w:r>
-      <w:r>
-        <w:t xml:space="preserve"> in the literature</w:t>
-      </w:r>
-    </w:p>
-    <w:p>
-      <w:pPr>
-        <w:pStyle w:val="ListParagraph"/>
-        <w:numPr>
-          <w:ilvl w:val="1"/>
-          <w:numId w:val="3"/>
-        </w:numPr>
-        <w:spacing w:line="276" w:lineRule="auto"/>
-      </w:pPr>
-      <w:r>
-        <w:t>Literature related to f</w:t>
-      </w:r>
-      <w:r>
-        <w:t xml:space="preserve">actors exogenous to the </w:t>
-      </w:r>
-      <w:r>
-        <w:t xml:space="preserve">university technology transfer </w:t>
-      </w:r>
-      <w:r>
-        <w:t>process</w:t>
-      </w:r>
-    </w:p>
-    <w:p>
-      <w:pPr>
-        <w:pStyle w:val="ListParagraph"/>
-        <w:numPr>
-          <w:ilvl w:val="1"/>
-          <w:numId w:val="3"/>
-        </w:numPr>
-        <w:spacing w:line="276" w:lineRule="auto"/>
-      </w:pPr>
-      <w:r>
-        <w:t>Literature related to f</w:t>
-      </w:r>
-      <w:r>
-        <w:t>a</w:t>
-      </w:r>
-      <w:r>
-        <w:t xml:space="preserve">ctors endogenous to the </w:t>
-      </w:r>
-      <w:r>
-        <w:t xml:space="preserve">university technology transfer </w:t>
-      </w:r>
-      <w:r>
-        <w:t>process</w:t>
-      </w:r>
-    </w:p>
-    <w:p>
-      <w:pPr>
-        <w:pStyle w:val="ListParagraph"/>
-        <w:numPr>
-          <w:ilvl w:val="1"/>
-          <w:numId w:val="3"/>
-        </w:numPr>
-        <w:spacing w:line="276" w:lineRule="auto"/>
-      </w:pPr>
-      <w:r>
-        <w:t>Gaps in the literature about explanatory factors</w:t>
-      </w:r>
-      <w:r>
-        <w:t xml:space="preserve"> for university technology transfer</w:t>
-      </w:r>
-    </w:p>
-    <w:p>
-      <w:pPr>
-        <w:pStyle w:val="ListParagraph"/>
-        <w:numPr>
-          <w:ilvl w:val="0"/>
-          <w:numId w:val="3"/>
-        </w:numPr>
-        <w:spacing w:line="276" w:lineRule="auto"/>
-      </w:pPr>
-      <w:r>
-        <w:t>Literature related to h</w:t>
-      </w:r>
-      <w:r>
-        <w:t xml:space="preserve">ow organizations make </w:t>
-      </w:r>
-      <w:r>
-        <w:t xml:space="preserve">university technology transfer </w:t>
-      </w:r>
-      <w:r>
-        <w:t>decisions</w:t>
-      </w:r>
-    </w:p>
-    <w:p>
-      <w:pPr>
-        <w:pStyle w:val="ListParagraph"/>
-        <w:numPr>
-          <w:ilvl w:val="0"/>
-          <w:numId w:val="3"/>
-        </w:numPr>
-        <w:spacing w:line="276" w:lineRule="auto"/>
-      </w:pPr>
-      <w:r>
-        <w:t>Literature related</w:t>
-      </w:r>
-      <w:r>
-        <w:t xml:space="preserve"> t</w:t>
-      </w:r>
-      <w:r>
-        <w:t>he role of development stage in</w:t>
-      </w:r>
-      <w:r>
-        <w:t xml:space="preserve"> university</w:t>
-      </w:r>
-      <w:r>
-        <w:t xml:space="preserve"> technology transfer</w:t>
-      </w:r>
-    </w:p>
-    <w:p>
-      <w:pPr>
-        <w:pStyle w:val="ListParagraph"/>
-        <w:numPr>
-          <w:ilvl w:val="1"/>
-          <w:numId w:val="3"/>
-        </w:numPr>
-        <w:spacing w:line="276" w:lineRule="auto"/>
-      </w:pPr>
-      <w:r>
-        <w:t>Literature</w:t>
-      </w:r>
-      <w:r>
-        <w:t xml:space="preserve"> that directly examine development stage</w:t>
-      </w:r>
-    </w:p>
-    <w:p>
-      <w:pPr>
-        <w:pStyle w:val="ListParagraph"/>
-        <w:numPr>
-          <w:ilvl w:val="1"/>
-          <w:numId w:val="3"/>
-        </w:numPr>
-        <w:spacing w:line="276" w:lineRule="auto"/>
-      </w:pPr>
-      <w:r>
-        <w:t>Literature</w:t>
-      </w:r>
-      <w:r>
-        <w:t xml:space="preserve"> about the “Valley of Death” in technology commercialization</w:t>
-      </w:r>
-    </w:p>
-    <w:p>
-      <w:pPr>
-        <w:pStyle w:val="ListParagraph"/>
-        <w:numPr>
-          <w:ilvl w:val="0"/>
-          <w:numId w:val="3"/>
-        </w:numPr>
-        <w:spacing w:line="276" w:lineRule="auto"/>
-      </w:pPr>
-      <w:r>
-        <w:t xml:space="preserve">Literature related to </w:t>
-      </w:r>
-      <w:r>
-        <w:t>f</w:t>
-      </w:r>
-      <w:r>
-        <w:t xml:space="preserve">ederal </w:t>
-      </w:r>
-      <w:r>
-        <w:t>policy</w:t>
-      </w:r>
-      <w:r>
-        <w:t xml:space="preserve"> </w:t>
-      </w:r>
-      <w:r>
-        <w:t xml:space="preserve">regarding university </w:t>
-      </w:r>
-      <w:r>
-        <w:t>technology transfer</w:t>
-      </w:r>
-    </w:p>
-    <w:p>
-      <w:pPr>
-        <w:pStyle w:val="ListParagraph"/>
-        <w:numPr>
-          <w:ilvl w:val="1"/>
-          <w:numId w:val="3"/>
-        </w:numPr>
-        <w:spacing w:line="276" w:lineRule="auto"/>
-      </w:pPr>
-      <w:r>
-        <w:t>Literature about f</w:t>
-      </w:r>
-      <w:r>
-        <w:t>ederal t</w:t>
-      </w:r>
-      <w:r>
-        <w:t>echnology transfer objectives</w:t>
-      </w:r>
-    </w:p>
-    <w:p>
-      <w:pPr>
-        <w:pStyle w:val="ListParagraph"/>
-        <w:numPr>
-          <w:ilvl w:val="1"/>
-          <w:numId w:val="3"/>
-        </w:numPr>
-        <w:spacing w:line="276" w:lineRule="auto"/>
-      </w:pPr>
-      <w:r>
-        <w:t>Literature about m</w:t>
-      </w:r>
-      <w:r>
-        <w:t>ajor technology transfer legislation</w:t>
-      </w:r>
-    </w:p>
-    <w:p>
-      <w:pPr>
-        <w:pStyle w:val="ListParagraph"/>
-        <w:numPr>
-          <w:ilvl w:val="1"/>
-          <w:numId w:val="3"/>
-        </w:numPr>
-        <w:spacing w:line="276" w:lineRule="auto"/>
-      </w:pPr>
-      <w:r>
-        <w:t>Literature about m</w:t>
-      </w:r>
-      <w:r>
-        <w:t>ajor t</w:t>
-      </w:r>
-      <w:r>
-        <w:t>echnology transfer activities</w:t>
-      </w:r>
-    </w:p>
-    <w:p>
-      <w:pPr>
-        <w:pStyle w:val="ListParagraph"/>
-        <w:numPr>
-          <w:ilvl w:val="0"/>
-          <w:numId w:val="3"/>
-        </w:numPr>
-        <w:spacing w:line="276" w:lineRule="auto"/>
-      </w:pPr>
-      <w:r>
         <w:t>Concluding remarks</w:t>
       </w:r>
     </w:p>
@@ -670,6 +685,7 @@
         <w:spacing w:line="276" w:lineRule="auto"/>
       </w:pPr>
       <w:r>
+        <w:lastRenderedPageBreak/>
         <w:t xml:space="preserve">Contributions of the reviewed literature to </w:t>
       </w:r>
       <w:r>
@@ -689,7 +705,6 @@
         <w:spacing w:line="276" w:lineRule="auto"/>
       </w:pPr>
       <w:r>
-        <w:lastRenderedPageBreak/>
         <w:t xml:space="preserve">Overall strengths of the literature related to </w:t>
       </w:r>
       <w:r>

</xml_diff>

<commit_message>
Added research questions to literature review
</commit_message>
<xml_diff>
--- a/LiteratureReview/POLS6330_2020_Spring_Townes_LitReview_Outline_v00.docx
+++ b/LiteratureReview/POLS6330_2020_Spring_Townes_LitReview_Outline_v00.docx
@@ -114,19 +114,6 @@
         <w:spacing w:line="276" w:lineRule="auto"/>
       </w:pPr>
       <w:r>
-        <w:t>Reasons for studying the role of development stage in university technology transfer</w:t>
-      </w:r>
-    </w:p>
-    <w:p>
-      <w:pPr>
-        <w:pStyle w:val="ListParagraph"/>
-        <w:numPr>
-          <w:ilvl w:val="1"/>
-          <w:numId w:val="3"/>
-        </w:numPr>
-        <w:spacing w:line="276" w:lineRule="auto"/>
-      </w:pPr>
-      <w:r>
         <w:t>The primary research questions to be answered</w:t>
       </w:r>
     </w:p>
@@ -134,134 +121,213 @@
       <w:pPr>
         <w:pStyle w:val="ListParagraph"/>
         <w:numPr>
-          <w:ilvl w:val="1"/>
-          <w:numId w:val="3"/>
-        </w:numPr>
-        <w:spacing w:line="276" w:lineRule="auto"/>
-      </w:pPr>
-      <w:r>
-        <w:t>Expected time for completing the research</w:t>
-      </w:r>
-    </w:p>
-    <w:p>
-      <w:pPr>
-        <w:pStyle w:val="ListParagraph"/>
-        <w:numPr>
-          <w:ilvl w:val="1"/>
-          <w:numId w:val="3"/>
-        </w:numPr>
-        <w:spacing w:line="276" w:lineRule="auto"/>
-      </w:pPr>
-      <w:r>
-        <w:t>Conceptual approach for</w:t>
-      </w:r>
-      <w:r>
-        <w:t xml:space="preserve"> studying</w:t>
-      </w:r>
-      <w:r>
-        <w:t xml:space="preserve"> development stage in university technology transfer</w:t>
-      </w:r>
-    </w:p>
-    <w:p>
-      <w:pPr>
-        <w:pStyle w:val="ListParagraph"/>
-        <w:numPr>
-          <w:ilvl w:val="1"/>
-          <w:numId w:val="3"/>
-        </w:numPr>
-        <w:spacing w:line="276" w:lineRule="auto"/>
-      </w:pPr>
-      <w:r>
-        <w:t>The disciplines from which the theoretical and conceptual framework will be drawn</w:t>
-      </w:r>
-    </w:p>
-    <w:p>
-      <w:pPr>
-        <w:pStyle w:val="ListParagraph"/>
-        <w:numPr>
           <w:ilvl w:val="2"/>
           <w:numId w:val="3"/>
         </w:numPr>
         <w:spacing w:line="276" w:lineRule="auto"/>
       </w:pPr>
       <w:r>
-        <w:t>Organization theory and behavior</w:t>
-      </w:r>
-    </w:p>
-    <w:p>
-      <w:pPr>
-        <w:pStyle w:val="ListParagraph"/>
-        <w:numPr>
-          <w:ilvl w:val="2"/>
-          <w:numId w:val="3"/>
-        </w:numPr>
-        <w:spacing w:line="276" w:lineRule="auto"/>
-      </w:pPr>
-      <w:r>
-        <w:t>Decision theory</w:t>
-      </w:r>
-    </w:p>
-    <w:p>
-      <w:pPr>
-        <w:pStyle w:val="ListParagraph"/>
-        <w:numPr>
-          <w:ilvl w:val="2"/>
-          <w:numId w:val="3"/>
-        </w:numPr>
-        <w:spacing w:line="276" w:lineRule="auto"/>
-      </w:pPr>
-      <w:r>
-        <w:t>Microe</w:t>
-      </w:r>
-      <w:r>
-        <w:t>conomics</w:t>
-      </w:r>
-    </w:p>
-    <w:p>
-      <w:pPr>
-        <w:pStyle w:val="ListParagraph"/>
-        <w:numPr>
-          <w:ilvl w:val="1"/>
-          <w:numId w:val="3"/>
-        </w:numPr>
-        <w:spacing w:line="276" w:lineRule="auto"/>
-      </w:pPr>
-      <w:r>
-        <w:t>Organization of the literature review</w:t>
-      </w:r>
-    </w:p>
-    <w:p>
-      <w:pPr>
-        <w:pStyle w:val="ListParagraph"/>
-        <w:numPr>
-          <w:ilvl w:val="0"/>
-          <w:numId w:val="3"/>
-        </w:numPr>
-        <w:spacing w:line="276" w:lineRule="auto"/>
-      </w:pPr>
-      <w:r>
-        <w:t>Literature related to d</w:t>
-      </w:r>
-      <w:r>
-        <w:t>efining technology</w:t>
-      </w:r>
-    </w:p>
-    <w:p>
-      <w:pPr>
-        <w:pStyle w:val="ListParagraph"/>
-        <w:numPr>
-          <w:ilvl w:val="0"/>
-          <w:numId w:val="3"/>
-        </w:numPr>
-        <w:spacing w:line="276" w:lineRule="auto"/>
-      </w:pPr>
-      <w:r>
-        <w:t>Literature relat</w:t>
+        <w:t>Why do companies choose not to pursue university developed technologies that seem to align with their missions</w:t>
+      </w:r>
+      <w:r>
+        <w:t xml:space="preserve"> and profit motives even when the companies</w:t>
+      </w:r>
+      <w:r>
+        <w:t xml:space="preserve"> appear to have the resources to do so</w:t>
+      </w:r>
+      <w:r>
+        <w:t>?</w:t>
       </w:r>
       <w:bookmarkStart w:id="0" w:name="_GoBack"/>
       <w:bookmarkEnd w:id="0"/>
-      <w:r>
-        <w:t>ed to d</w:t>
+    </w:p>
+    <w:p>
+      <w:pPr>
+        <w:pStyle w:val="ListParagraph"/>
+        <w:numPr>
+          <w:ilvl w:val="2"/>
+          <w:numId w:val="3"/>
+        </w:numPr>
+        <w:spacing w:line="276" w:lineRule="auto"/>
+      </w:pPr>
+      <w:r>
+        <w:t>What role does</w:t>
+      </w:r>
+      <w:r>
+        <w:t xml:space="preserve"> development stage </w:t>
+      </w:r>
+      <w:r>
+        <w:t xml:space="preserve">play </w:t>
+      </w:r>
+      <w:r>
+        <w:t xml:space="preserve">in </w:t>
+      </w:r>
+      <w:r>
+        <w:t>a company’s decision to acquire university developed technology</w:t>
+      </w:r>
+      <w:r>
+        <w:t>?</w:t>
+      </w:r>
+    </w:p>
+    <w:p>
+      <w:pPr>
+        <w:pStyle w:val="ListParagraph"/>
+        <w:numPr>
+          <w:ilvl w:val="2"/>
+          <w:numId w:val="3"/>
+        </w:numPr>
+        <w:spacing w:line="276" w:lineRule="auto"/>
+      </w:pPr>
+      <w:r>
+        <w:t xml:space="preserve">How is development stage factored into federal </w:t>
+      </w:r>
+      <w:r>
+        <w:t xml:space="preserve">public </w:t>
+      </w:r>
+      <w:r>
+        <w:t>policy related to university technology transfer?</w:t>
+      </w:r>
+    </w:p>
+    <w:p>
+      <w:pPr>
+        <w:pStyle w:val="ListParagraph"/>
+        <w:numPr>
+          <w:ilvl w:val="1"/>
+          <w:numId w:val="3"/>
+        </w:numPr>
+        <w:spacing w:line="276" w:lineRule="auto"/>
+      </w:pPr>
+      <w:r>
+        <w:t>Reasons for studying the role of development stage in university technology transfer</w:t>
+      </w:r>
+    </w:p>
+    <w:p>
+      <w:pPr>
+        <w:pStyle w:val="ListParagraph"/>
+        <w:numPr>
+          <w:ilvl w:val="1"/>
+          <w:numId w:val="3"/>
+        </w:numPr>
+        <w:spacing w:line="276" w:lineRule="auto"/>
+      </w:pPr>
+      <w:r>
+        <w:t>Expected time for completing the research</w:t>
+      </w:r>
+    </w:p>
+    <w:p>
+      <w:pPr>
+        <w:pStyle w:val="ListParagraph"/>
+        <w:numPr>
+          <w:ilvl w:val="1"/>
+          <w:numId w:val="3"/>
+        </w:numPr>
+        <w:spacing w:line="276" w:lineRule="auto"/>
+      </w:pPr>
+      <w:r>
+        <w:t>Conceptual approach for</w:t>
+      </w:r>
+      <w:r>
+        <w:t xml:space="preserve"> studying</w:t>
+      </w:r>
+      <w:r>
+        <w:t xml:space="preserve"> development stage in university technology transfer</w:t>
+      </w:r>
+    </w:p>
+    <w:p>
+      <w:pPr>
+        <w:pStyle w:val="ListParagraph"/>
+        <w:numPr>
+          <w:ilvl w:val="1"/>
+          <w:numId w:val="3"/>
+        </w:numPr>
+        <w:spacing w:line="276" w:lineRule="auto"/>
+      </w:pPr>
+      <w:r>
+        <w:t>The disciplines from which the theoretical and conceptual framework will be drawn</w:t>
+      </w:r>
+    </w:p>
+    <w:p>
+      <w:pPr>
+        <w:pStyle w:val="ListParagraph"/>
+        <w:numPr>
+          <w:ilvl w:val="2"/>
+          <w:numId w:val="3"/>
+        </w:numPr>
+        <w:spacing w:line="276" w:lineRule="auto"/>
+      </w:pPr>
+      <w:r>
+        <w:t>Organization theory and behavior</w:t>
+      </w:r>
+    </w:p>
+    <w:p>
+      <w:pPr>
+        <w:pStyle w:val="ListParagraph"/>
+        <w:numPr>
+          <w:ilvl w:val="2"/>
+          <w:numId w:val="3"/>
+        </w:numPr>
+        <w:spacing w:line="276" w:lineRule="auto"/>
+      </w:pPr>
+      <w:r>
+        <w:t>Decision theory</w:t>
+      </w:r>
+    </w:p>
+    <w:p>
+      <w:pPr>
+        <w:pStyle w:val="ListParagraph"/>
+        <w:numPr>
+          <w:ilvl w:val="2"/>
+          <w:numId w:val="3"/>
+        </w:numPr>
+        <w:spacing w:line="276" w:lineRule="auto"/>
+      </w:pPr>
+      <w:r>
+        <w:t>Microe</w:t>
+      </w:r>
+      <w:r>
+        <w:t>conomics</w:t>
+      </w:r>
+    </w:p>
+    <w:p>
+      <w:pPr>
+        <w:pStyle w:val="ListParagraph"/>
+        <w:numPr>
+          <w:ilvl w:val="1"/>
+          <w:numId w:val="3"/>
+        </w:numPr>
+        <w:spacing w:line="276" w:lineRule="auto"/>
+      </w:pPr>
+      <w:r>
+        <w:t>Organization of the literature review</w:t>
+      </w:r>
+    </w:p>
+    <w:p>
+      <w:pPr>
+        <w:pStyle w:val="ListParagraph"/>
+        <w:numPr>
+          <w:ilvl w:val="0"/>
+          <w:numId w:val="3"/>
+        </w:numPr>
+        <w:spacing w:line="276" w:lineRule="auto"/>
+      </w:pPr>
+      <w:r>
+        <w:t>Literature related to d</w:t>
+      </w:r>
+      <w:r>
+        <w:t>efining technology</w:t>
+      </w:r>
+    </w:p>
+    <w:p>
+      <w:pPr>
+        <w:pStyle w:val="ListParagraph"/>
+        <w:numPr>
+          <w:ilvl w:val="0"/>
+          <w:numId w:val="3"/>
+        </w:numPr>
+        <w:spacing w:line="276" w:lineRule="auto"/>
+      </w:pPr>
+      <w:r>
+        <w:t>Literature related to d</w:t>
       </w:r>
       <w:r>
         <w:t>efining</w:t>
@@ -498,16 +564,7 @@
         <w:spacing w:line="276" w:lineRule="auto"/>
       </w:pPr>
       <w:r>
-        <w:t>Literature related to h</w:t>
-      </w:r>
-      <w:r>
-        <w:t xml:space="preserve">ow organizations make </w:t>
-      </w:r>
-      <w:r>
-        <w:t xml:space="preserve">university technology transfer </w:t>
-      </w:r>
-      <w:r>
-        <w:t>decisions</w:t>
+        <w:t>Literature related to measuring development stage of university developed technology</w:t>
       </w:r>
     </w:p>
     <w:p>
@@ -520,7 +577,7 @@
         <w:spacing w:line="276" w:lineRule="auto"/>
       </w:pPr>
       <w:r>
-        <w:t>Literature related to measuring development stage of university developed technology</w:t>
+        <w:t>Literature related to organizations decision making about acquiring university-developed technology</w:t>
       </w:r>
     </w:p>
     <w:p>
@@ -558,6 +615,7 @@
         <w:spacing w:line="276" w:lineRule="auto"/>
       </w:pPr>
       <w:r>
+        <w:lastRenderedPageBreak/>
         <w:t>Literature</w:t>
       </w:r>
       <w:r>
@@ -685,7 +743,6 @@
         <w:spacing w:line="276" w:lineRule="auto"/>
       </w:pPr>
       <w:r>
-        <w:lastRenderedPageBreak/>
         <w:t xml:space="preserve">Contributions of the reviewed literature to </w:t>
       </w:r>
       <w:r>

</xml_diff>

<commit_message>
Final updates to literature review outline
</commit_message>
<xml_diff>
--- a/LiteratureReview/POLS6330_2020_Spring_Townes_LitReview_Outline_v00.docx
+++ b/LiteratureReview/POLS6330_2020_Spring_Townes_LitReview_Outline_v00.docx
@@ -6,8 +6,6 @@
       <w:pPr>
         <w:spacing w:after="120"/>
       </w:pPr>
-      <w:bookmarkStart w:id="0" w:name="_GoBack"/>
-      <w:bookmarkEnd w:id="0"/>
       <w:r>
         <w:t xml:space="preserve">To: Dr. R. </w:t>
       </w:r>
@@ -132,7 +130,16 @@
         <w:t>Does development stage help explain why</w:t>
       </w:r>
       <w:r>
-        <w:t xml:space="preserve"> companies choose not to pursue university developed technologies that seem to align with their missions</w:t>
+        <w:t xml:space="preserve"> companies </w:t>
+      </w:r>
+      <w:r>
+        <w:t>choose not to pursue university-</w:t>
+      </w:r>
+      <w:r>
+        <w:t>created</w:t>
+      </w:r>
+      <w:r>
+        <w:t xml:space="preserve"> technologies that seem to align with their missions</w:t>
       </w:r>
       <w:r>
         <w:t xml:space="preserve"> and profit motives even when the companies</w:t>
@@ -375,7 +382,13 @@
         <w:t>Literature related to t</w:t>
       </w:r>
       <w:r>
-        <w:t>he market for university-developed technology</w:t>
+        <w:t>he market for university-</w:t>
+      </w:r>
+      <w:r>
+        <w:t>created</w:t>
+      </w:r>
+      <w:r>
+        <w:t xml:space="preserve"> technology</w:t>
       </w:r>
     </w:p>
     <w:p>
@@ -413,7 +426,13 @@
         <w:t xml:space="preserve"> </w:t>
       </w:r>
       <w:r>
-        <w:t>associated with technology transfer</w:t>
+        <w:t>associated with</w:t>
+      </w:r>
+      <w:r>
+        <w:t xml:space="preserve"> university</w:t>
+      </w:r>
+      <w:r>
+        <w:t xml:space="preserve"> technology transfer</w:t>
       </w:r>
     </w:p>
     <w:p>
@@ -470,10 +489,7 @@
         <w:t xml:space="preserve">xogenous </w:t>
       </w:r>
       <w:r>
-        <w:t xml:space="preserve">factors </w:t>
-      </w:r>
-      <w:r>
-        <w:t>associated with successful</w:t>
+        <w:t>factors associated with successful</w:t>
       </w:r>
       <w:r>
         <w:t xml:space="preserve"> </w:t>
@@ -564,222 +580,225 @@
         <w:spacing w:line="276" w:lineRule="auto"/>
       </w:pPr>
       <w:r>
-        <w:t xml:space="preserve">Literature related to measuring </w:t>
+        <w:t>Literature related to measuring the development stage of university developed technology</w:t>
+      </w:r>
+    </w:p>
+    <w:p>
+      <w:pPr>
+        <w:pStyle w:val="ListParagraph"/>
+        <w:numPr>
+          <w:ilvl w:val="1"/>
+          <w:numId w:val="3"/>
+        </w:numPr>
+        <w:spacing w:line="276" w:lineRule="auto"/>
+      </w:pPr>
+      <w:r>
+        <w:t>Literature</w:t>
+      </w:r>
+      <w:r>
+        <w:t xml:space="preserve"> that directly examine development stage</w:t>
+      </w:r>
+      <w:r>
+        <w:t xml:space="preserve"> in university technology transfer</w:t>
+      </w:r>
+    </w:p>
+    <w:p>
+      <w:pPr>
+        <w:pStyle w:val="ListParagraph"/>
+        <w:numPr>
+          <w:ilvl w:val="1"/>
+          <w:numId w:val="3"/>
+        </w:numPr>
+        <w:spacing w:line="276" w:lineRule="auto"/>
+      </w:pPr>
+      <w:r>
+        <w:lastRenderedPageBreak/>
+        <w:t>Literature</w:t>
+      </w:r>
+      <w:r>
+        <w:t xml:space="preserve"> about the “Valley of Death”</w:t>
+      </w:r>
+      <w:r>
+        <w:t xml:space="preserve"> in technology commercialization</w:t>
+      </w:r>
+    </w:p>
+    <w:p>
+      <w:pPr>
+        <w:pStyle w:val="ListParagraph"/>
+        <w:numPr>
+          <w:ilvl w:val="0"/>
+          <w:numId w:val="3"/>
+        </w:numPr>
+        <w:spacing w:line="276" w:lineRule="auto"/>
+      </w:pPr>
+      <w:r>
+        <w:t>Literature related to organization decision making about acquiring university-</w:t>
+      </w:r>
+      <w:r>
+        <w:t>created</w:t>
+      </w:r>
+      <w:r>
+        <w:t xml:space="preserve"> technology</w:t>
+      </w:r>
+    </w:p>
+    <w:p>
+      <w:pPr>
+        <w:pStyle w:val="ListParagraph"/>
+        <w:numPr>
+          <w:ilvl w:val="0"/>
+          <w:numId w:val="3"/>
+        </w:numPr>
+        <w:spacing w:line="276" w:lineRule="auto"/>
+      </w:pPr>
+      <w:r>
+        <w:t xml:space="preserve">Literature related to </w:t>
+      </w:r>
+      <w:r>
+        <w:t>f</w:t>
+      </w:r>
+      <w:r>
+        <w:t xml:space="preserve">ederal </w:t>
+      </w:r>
+      <w:r>
+        <w:t>policy</w:t>
+      </w:r>
+      <w:r>
+        <w:t xml:space="preserve"> </w:t>
+      </w:r>
+      <w:r>
+        <w:t>regarding university technology transfer</w:t>
+      </w:r>
+    </w:p>
+    <w:p>
+      <w:pPr>
+        <w:pStyle w:val="ListParagraph"/>
+        <w:numPr>
+          <w:ilvl w:val="1"/>
+          <w:numId w:val="3"/>
+        </w:numPr>
+        <w:spacing w:line="276" w:lineRule="auto"/>
+      </w:pPr>
+      <w:r>
+        <w:t>Literature about f</w:t>
+      </w:r>
+      <w:r>
+        <w:t>ederal t</w:t>
+      </w:r>
+      <w:r>
+        <w:t>echnology transfer objectives</w:t>
+      </w:r>
+    </w:p>
+    <w:p>
+      <w:pPr>
+        <w:pStyle w:val="ListParagraph"/>
+        <w:numPr>
+          <w:ilvl w:val="1"/>
+          <w:numId w:val="3"/>
+        </w:numPr>
+        <w:spacing w:line="276" w:lineRule="auto"/>
+      </w:pPr>
+      <w:r>
+        <w:t>Literature about m</w:t>
+      </w:r>
+      <w:r>
+        <w:t>ajor technology transfer legislation</w:t>
+      </w:r>
+    </w:p>
+    <w:p>
+      <w:pPr>
+        <w:pStyle w:val="ListParagraph"/>
+        <w:numPr>
+          <w:ilvl w:val="1"/>
+          <w:numId w:val="3"/>
+        </w:numPr>
+        <w:spacing w:line="276" w:lineRule="auto"/>
+      </w:pPr>
+      <w:r>
+        <w:t>Literature about m</w:t>
+      </w:r>
+      <w:r>
+        <w:t>ajor t</w:t>
+      </w:r>
+      <w:r>
+        <w:t>echnology transfer activities</w:t>
+      </w:r>
+    </w:p>
+    <w:p>
+      <w:pPr>
+        <w:pStyle w:val="ListParagraph"/>
+        <w:numPr>
+          <w:ilvl w:val="0"/>
+          <w:numId w:val="3"/>
+        </w:numPr>
+        <w:spacing w:line="276" w:lineRule="auto"/>
+      </w:pPr>
+      <w:r>
+        <w:t>Concluding remarks</w:t>
+      </w:r>
+    </w:p>
+    <w:p>
+      <w:pPr>
+        <w:pStyle w:val="ListParagraph"/>
+        <w:numPr>
+          <w:ilvl w:val="1"/>
+          <w:numId w:val="3"/>
+        </w:numPr>
+        <w:spacing w:line="276" w:lineRule="auto"/>
+      </w:pPr>
+      <w:r>
+        <w:t xml:space="preserve">Contributions of the reviewed literature to </w:t>
       </w:r>
       <w:r>
         <w:t xml:space="preserve">the </w:t>
       </w:r>
       <w:r>
-        <w:t>development stage of university developed technology</w:t>
-      </w:r>
-    </w:p>
-    <w:p>
-      <w:pPr>
-        <w:pStyle w:val="ListParagraph"/>
-        <w:numPr>
-          <w:ilvl w:val="1"/>
-          <w:numId w:val="3"/>
-        </w:numPr>
-        <w:spacing w:line="276" w:lineRule="auto"/>
-      </w:pPr>
-      <w:r>
-        <w:t>Literature</w:t>
-      </w:r>
-      <w:r>
-        <w:t xml:space="preserve"> that directly examine development stage</w:t>
-      </w:r>
-      <w:r>
-        <w:t xml:space="preserve"> in university technology transfer</w:t>
-      </w:r>
-    </w:p>
-    <w:p>
-      <w:pPr>
-        <w:pStyle w:val="ListParagraph"/>
-        <w:numPr>
-          <w:ilvl w:val="1"/>
-          <w:numId w:val="3"/>
-        </w:numPr>
-        <w:spacing w:line="276" w:lineRule="auto"/>
-      </w:pPr>
-      <w:r>
-        <w:t>Literature</w:t>
-      </w:r>
-      <w:r>
-        <w:t xml:space="preserve"> about the “Valley of Death”</w:t>
-      </w:r>
-      <w:r>
-        <w:t xml:space="preserve"> in technology commercialization</w:t>
-      </w:r>
-    </w:p>
-    <w:p>
-      <w:pPr>
-        <w:pStyle w:val="ListParagraph"/>
-        <w:numPr>
-          <w:ilvl w:val="0"/>
-          <w:numId w:val="3"/>
-        </w:numPr>
-        <w:spacing w:line="276" w:lineRule="auto"/>
-      </w:pPr>
-      <w:r>
-        <w:lastRenderedPageBreak/>
-        <w:t>Literature related to organization decision making about acquiring university-developed technology</w:t>
-      </w:r>
-    </w:p>
-    <w:p>
-      <w:pPr>
-        <w:pStyle w:val="ListParagraph"/>
-        <w:numPr>
-          <w:ilvl w:val="0"/>
-          <w:numId w:val="3"/>
-        </w:numPr>
-        <w:spacing w:line="276" w:lineRule="auto"/>
-      </w:pPr>
-      <w:r>
-        <w:t xml:space="preserve">Literature related to </w:t>
-      </w:r>
-      <w:r>
-        <w:t>f</w:t>
-      </w:r>
-      <w:r>
-        <w:t xml:space="preserve">ederal </w:t>
-      </w:r>
-      <w:r>
-        <w:t>policy</w:t>
+        <w:t>conceptual and theoretical framework for studying</w:t>
+      </w:r>
+      <w:r>
+        <w:t xml:space="preserve"> the role of development stage in university technology transfer</w:t>
+      </w:r>
+    </w:p>
+    <w:p>
+      <w:pPr>
+        <w:pStyle w:val="ListParagraph"/>
+        <w:numPr>
+          <w:ilvl w:val="1"/>
+          <w:numId w:val="3"/>
+        </w:numPr>
+        <w:spacing w:line="276" w:lineRule="auto"/>
+      </w:pPr>
+      <w:r>
+        <w:t>Weaknesses and g</w:t>
+      </w:r>
+      <w:r>
+        <w:t xml:space="preserve">aps in the literature related to </w:t>
+      </w:r>
+      <w:r>
+        <w:t xml:space="preserve">the role of development stage in </w:t>
+      </w:r>
+      <w:r>
+        <w:t>university technology transfer</w:t>
+      </w:r>
+    </w:p>
+    <w:p>
+      <w:pPr>
+        <w:pStyle w:val="ListParagraph"/>
+        <w:numPr>
+          <w:ilvl w:val="1"/>
+          <w:numId w:val="3"/>
+        </w:numPr>
+        <w:spacing w:line="276" w:lineRule="auto"/>
+      </w:pPr>
+      <w:r>
+        <w:t>P</w:t>
+      </w:r>
+      <w:r>
+        <w:t>roposed</w:t>
       </w:r>
       <w:r>
         <w:t xml:space="preserve"> </w:t>
       </w:r>
       <w:r>
-        <w:t>regarding university technology transfer</w:t>
-      </w:r>
-    </w:p>
-    <w:p>
-      <w:pPr>
-        <w:pStyle w:val="ListParagraph"/>
-        <w:numPr>
-          <w:ilvl w:val="1"/>
-          <w:numId w:val="3"/>
-        </w:numPr>
-        <w:spacing w:line="276" w:lineRule="auto"/>
-      </w:pPr>
-      <w:r>
-        <w:t>Literature about f</w:t>
-      </w:r>
-      <w:r>
-        <w:t>ederal t</w:t>
-      </w:r>
-      <w:r>
-        <w:t>echnology transfer objectives</w:t>
-      </w:r>
-    </w:p>
-    <w:p>
-      <w:pPr>
-        <w:pStyle w:val="ListParagraph"/>
-        <w:numPr>
-          <w:ilvl w:val="1"/>
-          <w:numId w:val="3"/>
-        </w:numPr>
-        <w:spacing w:line="276" w:lineRule="auto"/>
-      </w:pPr>
-      <w:r>
-        <w:t>Literature about m</w:t>
-      </w:r>
-      <w:r>
-        <w:t>ajor technology transfer legislation</w:t>
-      </w:r>
-    </w:p>
-    <w:p>
-      <w:pPr>
-        <w:pStyle w:val="ListParagraph"/>
-        <w:numPr>
-          <w:ilvl w:val="1"/>
-          <w:numId w:val="3"/>
-        </w:numPr>
-        <w:spacing w:line="276" w:lineRule="auto"/>
-      </w:pPr>
-      <w:r>
-        <w:t>Literature about m</w:t>
-      </w:r>
-      <w:r>
-        <w:t>ajor t</w:t>
-      </w:r>
-      <w:r>
-        <w:t>echnology transfer activities</w:t>
-      </w:r>
-    </w:p>
-    <w:p>
-      <w:pPr>
-        <w:pStyle w:val="ListParagraph"/>
-        <w:numPr>
-          <w:ilvl w:val="0"/>
-          <w:numId w:val="3"/>
-        </w:numPr>
-        <w:spacing w:line="276" w:lineRule="auto"/>
-      </w:pPr>
-      <w:r>
-        <w:t>Concluding remarks</w:t>
-      </w:r>
-    </w:p>
-    <w:p>
-      <w:pPr>
-        <w:pStyle w:val="ListParagraph"/>
-        <w:numPr>
-          <w:ilvl w:val="1"/>
-          <w:numId w:val="3"/>
-        </w:numPr>
-        <w:spacing w:line="276" w:lineRule="auto"/>
-      </w:pPr>
-      <w:r>
-        <w:t xml:space="preserve">Contributions of the reviewed literature to </w:t>
-      </w:r>
-      <w:r>
-        <w:t xml:space="preserve">the </w:t>
-      </w:r>
-      <w:r>
-        <w:t>conceptual and theoretical framework for studying</w:t>
-      </w:r>
-      <w:r>
-        <w:t xml:space="preserve"> the role of development stage in university technology transfer</w:t>
-      </w:r>
-    </w:p>
-    <w:p>
-      <w:pPr>
-        <w:pStyle w:val="ListParagraph"/>
-        <w:numPr>
-          <w:ilvl w:val="1"/>
-          <w:numId w:val="3"/>
-        </w:numPr>
-        <w:spacing w:line="276" w:lineRule="auto"/>
-      </w:pPr>
-      <w:r>
-        <w:t xml:space="preserve">Gaps in the literature related to </w:t>
-      </w:r>
-      <w:r>
-        <w:t xml:space="preserve">the role of development stage in </w:t>
-      </w:r>
-      <w:r>
-        <w:t>university technology transfer</w:t>
-      </w:r>
-    </w:p>
-    <w:p>
-      <w:pPr>
-        <w:pStyle w:val="ListParagraph"/>
-        <w:numPr>
-          <w:ilvl w:val="1"/>
-          <w:numId w:val="3"/>
-        </w:numPr>
-        <w:spacing w:line="276" w:lineRule="auto"/>
-      </w:pPr>
-      <w:r>
-        <w:t>P</w:t>
-      </w:r>
-      <w:r>
-        <w:t>roposed</w:t>
-      </w:r>
-      <w:r>
-        <w:t xml:space="preserve"> </w:t>
-      </w:r>
-      <w:r>
         <w:t xml:space="preserve">next </w:t>
       </w:r>
       <w:r>
@@ -791,6 +810,8 @@
       <w:r>
         <w:t xml:space="preserve"> university technology transfer</w:t>
       </w:r>
+      <w:bookmarkStart w:id="0" w:name="_GoBack"/>
+      <w:bookmarkEnd w:id="0"/>
     </w:p>
     <w:p/>
     <w:p>

</xml_diff>